<commit_message>
🟥 fix: remove left blue line and add age
</commit_message>
<xml_diff>
--- a/CV-Flo-en.docx
+++ b/CV-Flo-en.docx
@@ -19,7 +19,7 @@
               <wp:anchor behindDoc="1" distT="729615" distB="728980" distL="83185" distR="83185" simplePos="0" locked="0" layoutInCell="0" allowOverlap="1" relativeHeight="2" wp14:anchorId="5A436A32">
                 <wp:simplePos x="0" y="0"/>
                 <wp:positionH relativeFrom="page">
-                  <wp:posOffset>5198110</wp:posOffset>
+                  <wp:posOffset>5195570</wp:posOffset>
                 </wp:positionH>
                 <wp:positionV relativeFrom="paragraph">
                   <wp:posOffset>-6339205</wp:posOffset>
@@ -482,7 +482,7 @@
           </mc:Choice>
           <mc:Fallback>
             <w:pict>
-              <v:rect id="shape_0" ID="Rectángulo 22" path="m0,0l-2147483645,0l-2147483645,-2147483646l0,-2147483646xe" fillcolor="#8892b0" stroked="f" o:allowincell="f" style="position:absolute;margin-left:409.25pt;margin-top:-499.2pt;width:164.65pt;height:944.05pt;mso-wrap-style:square;v-text-anchor:top;rotation:277;mso-position-horizontal-relative:page" wp14:anchorId="5A436A32">
+              <v:rect id="shape_0" ID="Rectángulo 22" path="m0,0l-2147483645,0l-2147483645,-2147483646l0,-2147483646xe" fillcolor="#8892b0" stroked="f" o:allowincell="f" style="position:absolute;margin-left:409.05pt;margin-top:-499.2pt;width:164.65pt;height:944.05pt;mso-wrap-style:square;v-text-anchor:top;rotation:277;mso-position-horizontal-relative:page" wp14:anchorId="5A436A32">
                 <v:fill o:detectmouseclick="t" type="solid" color2="#776d4f"/>
                 <v:stroke color="#3465a4" joinstyle="round" endcap="flat"/>
                 <v:textbox>
@@ -914,10 +914,10 @@
               <wp:anchor behindDoc="1" distT="2280285" distB="2280920" distL="0" distR="0" simplePos="0" locked="0" layoutInCell="0" allowOverlap="1" relativeHeight="4" wp14:anchorId="343F8969">
                 <wp:simplePos x="0" y="0"/>
                 <wp:positionH relativeFrom="margin">
-                  <wp:posOffset>-2813050</wp:posOffset>
+                  <wp:posOffset>-2810510</wp:posOffset>
                 </wp:positionH>
                 <wp:positionV relativeFrom="paragraph">
-                  <wp:posOffset>-4552315</wp:posOffset>
+                  <wp:posOffset>-4549775</wp:posOffset>
                 </wp:positionV>
                 <wp:extent cx="2338705" cy="9538335"/>
                 <wp:effectExtent l="0" t="2280285" r="0" b="2280920"/>
@@ -1345,7 +1345,7 @@
           </mc:Choice>
           <mc:Fallback>
             <w:pict>
-              <v:rect id="shape_0" ID="Rectángulo 20" path="m0,0l-2147483645,0l-2147483645,-2147483646l0,-2147483646xe" fillcolor="#24283b" stroked="f" o:allowincell="f" style="position:absolute;margin-left:-221.55pt;margin-top:-358.5pt;width:184.1pt;height:751pt;mso-wrap-style:square;v-text-anchor:top;rotation:239;mso-position-horizontal-relative:margin" wp14:anchorId="343F8969">
+              <v:rect id="shape_0" ID="Rectángulo 20" path="m0,0l-2147483645,0l-2147483645,-2147483646l0,-2147483646xe" fillcolor="#24283b" stroked="f" o:allowincell="f" style="position:absolute;margin-left:-221.35pt;margin-top:-358.3pt;width:184.1pt;height:751pt;mso-wrap-style:square;v-text-anchor:top;rotation:239;mso-position-horizontal-relative:margin" wp14:anchorId="343F8969">
                 <v:fill o:detectmouseclick="t" type="solid" color2="#dbd7c4"/>
                 <v:stroke color="#3465a4" joinstyle="round" endcap="flat"/>
                 <v:textbox>
@@ -1802,25 +1802,7 @@
                                 <w:sz w:val="32"/>
                                 <w:szCs w:val="32"/>
                               </w:rPr>
-                              <w:t>JUNIOR WEB DEVELOPE</w:t>
-                            </w:r>
-                            <w:r>
-                              <w:rPr>
-                                <w:rFonts w:cs="Heebo Medium" w:ascii="Heebo Medium" w:hAnsi="Heebo Medium"/>
-                                <w:color w:val="000000"/>
-                                <w:sz w:val="32"/>
-                                <w:szCs w:val="32"/>
-                              </w:rPr>
-                              <w:t>R</w:t>
-                            </w:r>
-                            <w:r>
-                              <w:rPr>
-                                <w:rFonts w:cs="Heebo Medium" w:ascii="Heebo Medium" w:hAnsi="Heebo Medium"/>
-                                <w:color w:val="000000"/>
-                                <w:sz w:val="32"/>
-                                <w:szCs w:val="32"/>
-                              </w:rPr>
-                              <w:t xml:space="preserve"> </w:t>
+                              <w:t xml:space="preserve">JUNIOR WEB DEVELOPER </w:t>
                             </w:r>
                           </w:p>
                         </w:txbxContent>
@@ -1859,25 +1841,7 @@
                           <w:sz w:val="32"/>
                           <w:szCs w:val="32"/>
                         </w:rPr>
-                        <w:t>JUNIOR WEB DEVELOPE</w:t>
-                      </w:r>
-                      <w:r>
-                        <w:rPr>
-                          <w:rFonts w:cs="Heebo Medium" w:ascii="Heebo Medium" w:hAnsi="Heebo Medium"/>
-                          <w:color w:val="000000"/>
-                          <w:sz w:val="32"/>
-                          <w:szCs w:val="32"/>
-                        </w:rPr>
-                        <w:t>R</w:t>
-                      </w:r>
-                      <w:r>
-                        <w:rPr>
-                          <w:rFonts w:cs="Heebo Medium" w:ascii="Heebo Medium" w:hAnsi="Heebo Medium"/>
-                          <w:color w:val="000000"/>
-                          <w:sz w:val="32"/>
-                          <w:szCs w:val="32"/>
-                        </w:rPr>
-                        <w:t xml:space="preserve"> </w:t>
+                        <w:t xml:space="preserve">JUNIOR WEB DEVELOPER </w:t>
                       </w:r>
                     </w:p>
                   </w:txbxContent>
@@ -2000,7 +1964,7 @@
           </mc:Fallback>
         </mc:AlternateContent>
         <w:drawing>
-          <wp:anchor behindDoc="0" distT="0" distB="0" distL="0" distR="0" simplePos="0" locked="0" layoutInCell="0" allowOverlap="1" relativeHeight="84">
+          <wp:anchor behindDoc="0" distT="0" distB="0" distL="0" distR="0" simplePos="0" locked="0" layoutInCell="0" allowOverlap="1" relativeHeight="80">
             <wp:simplePos x="0" y="0"/>
             <wp:positionH relativeFrom="column">
               <wp:posOffset>-540385</wp:posOffset>
@@ -2223,7 +2187,7 @@
         <mc:AlternateContent>
           <mc:Choice Requires="wps">
             <w:drawing>
-              <wp:anchor behindDoc="0" distT="0" distB="0" distL="0" distR="0" simplePos="0" locked="0" layoutInCell="0" allowOverlap="1" relativeHeight="69" wp14:anchorId="11A4915E">
+              <wp:anchor behindDoc="0" distT="0" distB="0" distL="0" distR="0" simplePos="0" locked="0" layoutInCell="0" allowOverlap="1" relativeHeight="65" wp14:anchorId="11A4915E">
                 <wp:simplePos x="0" y="0"/>
                 <wp:positionH relativeFrom="margin">
                   <wp:posOffset>-1052830</wp:posOffset>
@@ -2283,7 +2247,7 @@
         <mc:AlternateContent>
           <mc:Choice Requires="wps">
             <w:drawing>
-              <wp:anchor behindDoc="0" distT="0" distB="0" distL="0" distR="0" simplePos="0" locked="0" layoutInCell="0" allowOverlap="1" relativeHeight="70" wp14:anchorId="356A7D45">
+              <wp:anchor behindDoc="0" distT="0" distB="0" distL="0" distR="0" simplePos="0" locked="0" layoutInCell="0" allowOverlap="1" relativeHeight="66" wp14:anchorId="356A7D45">
                 <wp:simplePos x="0" y="0"/>
                 <wp:positionH relativeFrom="margin">
                   <wp:posOffset>-900430</wp:posOffset>
@@ -2343,7 +2307,7 @@
         <mc:AlternateContent>
           <mc:Choice Requires="wps">
             <w:drawing>
-              <wp:anchor behindDoc="0" distT="0" distB="0" distL="0" distR="0" simplePos="0" locked="0" layoutInCell="0" allowOverlap="1" relativeHeight="71" wp14:anchorId="1744D734">
+              <wp:anchor behindDoc="0" distT="0" distB="0" distL="0" distR="0" simplePos="0" locked="0" layoutInCell="0" allowOverlap="1" relativeHeight="67" wp14:anchorId="1744D734">
                 <wp:simplePos x="0" y="0"/>
                 <wp:positionH relativeFrom="margin">
                   <wp:posOffset>-746760</wp:posOffset>
@@ -2403,7 +2367,7 @@
         <mc:AlternateContent>
           <mc:Choice Requires="wps">
             <w:drawing>
-              <wp:anchor behindDoc="0" distT="0" distB="0" distL="0" distR="0" simplePos="0" locked="0" layoutInCell="0" allowOverlap="1" relativeHeight="72" wp14:anchorId="594E4146">
+              <wp:anchor behindDoc="0" distT="0" distB="0" distL="0" distR="0" simplePos="0" locked="0" layoutInCell="0" allowOverlap="1" relativeHeight="68" wp14:anchorId="594E4146">
                 <wp:simplePos x="0" y="0"/>
                 <wp:positionH relativeFrom="margin">
                   <wp:posOffset>-598170</wp:posOffset>
@@ -2546,7 +2510,7 @@
                           </w:p>
                         </w:txbxContent>
                       </wps:txbx>
-                      <wps:bodyPr tIns="365760" bIns="365760" anchor="t">
+                      <wps:bodyPr tIns="5852160" bIns="5852160" anchor="t">
                         <a:noAutofit/>
                       </wps:bodyPr>
                     </wps:wsp>
@@ -2594,18 +2558,18 @@
         <mc:AlternateContent>
           <mc:Choice Requires="wps">
             <w:drawing>
-              <wp:anchor behindDoc="0" distT="5715" distB="5080" distL="5080" distR="5715" simplePos="0" locked="0" layoutInCell="0" allowOverlap="1" relativeHeight="16" wp14:anchorId="68E434FD">
+              <wp:anchor behindDoc="0" distT="5715" distB="5080" distL="5080" distR="5715" simplePos="0" locked="0" layoutInCell="0" allowOverlap="1" relativeHeight="16" wp14:anchorId="2B647126">
                 <wp:simplePos x="0" y="0"/>
                 <wp:positionH relativeFrom="column">
                   <wp:posOffset>-1215390</wp:posOffset>
                 </wp:positionH>
                 <wp:positionV relativeFrom="paragraph">
-                  <wp:posOffset>556895</wp:posOffset>
+                  <wp:posOffset>2362835</wp:posOffset>
                 </wp:positionV>
                 <wp:extent cx="144145" cy="635"/>
                 <wp:effectExtent l="5080" t="5715" r="5715" b="5080"/>
                 <wp:wrapNone/>
-                <wp:docPr id="20" name="Conector recto de flecha 17"/>
+                <wp:docPr id="20" name="Conector recto de flecha 10"/>
                 <a:graphic xmlns:a="http://schemas.openxmlformats.org/drawingml/2006/main">
                   <a:graphicData uri="http://schemas.microsoft.com/office/word/2010/wordprocessingShape">
                     <wps:wsp>
@@ -2645,239 +2609,7 @@
                 <v:stroke joinstyle="miter"/>
                 <v:path gradientshapeok="t" o:connecttype="rect" textboxrect="0,0,21600,21600"/>
               </v:shapetype>
-              <v:shape id="shape_0" ID="Conector recto de flecha 17" stroked="t" o:allowincell="f" style="position:absolute;margin-left:-95.7pt;margin-top:43.85pt;width:11.3pt;height:0pt;mso-wrap-style:none;v-text-anchor:middle" wp14:anchorId="68E434FD" type="_x0000_t32">
-                <v:fill o:detectmouseclick="t" on="false"/>
-                <v:stroke color="#00b0f0" weight="9360" joinstyle="round" endcap="flat"/>
-                <w10:wrap type="none"/>
-              </v:shape>
-            </w:pict>
-          </mc:Fallback>
-        </mc:AlternateContent>
-        <mc:AlternateContent>
-          <mc:Choice Requires="wps">
-            <w:drawing>
-              <wp:anchor behindDoc="0" distT="5715" distB="5080" distL="5080" distR="5715" simplePos="0" locked="0" layoutInCell="0" allowOverlap="1" relativeHeight="17" wp14:anchorId="2B647126">
-                <wp:simplePos x="0" y="0"/>
-                <wp:positionH relativeFrom="column">
-                  <wp:posOffset>-1215390</wp:posOffset>
-                </wp:positionH>
-                <wp:positionV relativeFrom="paragraph">
-                  <wp:posOffset>2362835</wp:posOffset>
-                </wp:positionV>
-                <wp:extent cx="144145" cy="635"/>
-                <wp:effectExtent l="5080" t="5715" r="5715" b="5080"/>
-                <wp:wrapNone/>
-                <wp:docPr id="21" name="Conector recto de flecha 10"/>
-                <a:graphic xmlns:a="http://schemas.openxmlformats.org/drawingml/2006/main">
-                  <a:graphicData uri="http://schemas.microsoft.com/office/word/2010/wordprocessingShape">
-                    <wps:wsp>
-                      <wps:cNvSpPr/>
-                      <wps:spPr>
-                        <a:xfrm>
-                          <a:off x="0" y="0"/>
-                          <a:ext cx="144000" cy="720"/>
-                        </a:xfrm>
-                        <a:prstGeom prst="straightConnector1">
-                          <a:avLst/>
-                        </a:prstGeom>
-                        <a:noFill/>
-                        <a:ln w="9525">
-                          <a:solidFill>
-                            <a:srgbClr val="00b0f0"/>
-                          </a:solidFill>
-                          <a:round/>
-                        </a:ln>
-                      </wps:spPr>
-                      <wps:style>
-                        <a:lnRef idx="0"/>
-                        <a:fillRef idx="0"/>
-                        <a:effectRef idx="0"/>
-                        <a:fontRef idx="minor"/>
-                      </wps:style>
-                      <wps:bodyPr/>
-                    </wps:wsp>
-                  </a:graphicData>
-                </a:graphic>
-              </wp:anchor>
-            </w:drawing>
-          </mc:Choice>
-          <mc:Fallback>
-            <w:pict>
               <v:shape id="shape_0" ID="Conector recto de flecha 10" stroked="t" o:allowincell="f" style="position:absolute;margin-left:-95.7pt;margin-top:186.05pt;width:11.3pt;height:0pt;mso-wrap-style:none;v-text-anchor:middle" wp14:anchorId="2B647126" type="_x0000_t32">
-                <v:fill o:detectmouseclick="t" on="false"/>
-                <v:stroke color="#00b0f0" weight="9360" joinstyle="round" endcap="flat"/>
-                <w10:wrap type="none"/>
-              </v:shape>
-            </w:pict>
-          </mc:Fallback>
-        </mc:AlternateContent>
-        <mc:AlternateContent>
-          <mc:Choice Requires="wps">
-            <w:drawing>
-              <wp:anchor behindDoc="0" distT="5715" distB="5080" distL="5080" distR="5715" simplePos="0" locked="0" layoutInCell="0" allowOverlap="1" relativeHeight="26" wp14:anchorId="20B1290D">
-                <wp:simplePos x="0" y="0"/>
-                <wp:positionH relativeFrom="column">
-                  <wp:posOffset>-1215390</wp:posOffset>
-                </wp:positionH>
-                <wp:positionV relativeFrom="paragraph">
-                  <wp:posOffset>3745230</wp:posOffset>
-                </wp:positionV>
-                <wp:extent cx="144145" cy="635"/>
-                <wp:effectExtent l="5080" t="5715" r="5715" b="5080"/>
-                <wp:wrapNone/>
-                <wp:docPr id="22" name="Conector recto de flecha 8"/>
-                <a:graphic xmlns:a="http://schemas.openxmlformats.org/drawingml/2006/main">
-                  <a:graphicData uri="http://schemas.microsoft.com/office/word/2010/wordprocessingShape">
-                    <wps:wsp>
-                      <wps:cNvSpPr/>
-                      <wps:spPr>
-                        <a:xfrm>
-                          <a:off x="0" y="0"/>
-                          <a:ext cx="144000" cy="720"/>
-                        </a:xfrm>
-                        <a:prstGeom prst="straightConnector1">
-                          <a:avLst/>
-                        </a:prstGeom>
-                        <a:noFill/>
-                        <a:ln w="9525">
-                          <a:solidFill>
-                            <a:srgbClr val="00b0f0"/>
-                          </a:solidFill>
-                          <a:round/>
-                        </a:ln>
-                      </wps:spPr>
-                      <wps:style>
-                        <a:lnRef idx="0"/>
-                        <a:fillRef idx="0"/>
-                        <a:effectRef idx="0"/>
-                        <a:fontRef idx="minor"/>
-                      </wps:style>
-                      <wps:bodyPr/>
-                    </wps:wsp>
-                  </a:graphicData>
-                </a:graphic>
-              </wp:anchor>
-            </w:drawing>
-          </mc:Choice>
-          <mc:Fallback>
-            <w:pict>
-              <v:shape id="shape_0" ID="Conector recto de flecha 8" stroked="t" o:allowincell="f" style="position:absolute;margin-left:-95.7pt;margin-top:294.9pt;width:11.3pt;height:0pt;mso-wrap-style:none;v-text-anchor:middle" wp14:anchorId="20B1290D" type="_x0000_t32">
-                <v:fill o:detectmouseclick="t" on="false"/>
-                <v:stroke color="#00b0f0" weight="9360" joinstyle="round" endcap="flat"/>
-                <w10:wrap type="none"/>
-              </v:shape>
-            </w:pict>
-          </mc:Fallback>
-        </mc:AlternateContent>
-        <mc:AlternateContent>
-          <mc:Choice Requires="wps">
-            <w:drawing>
-              <wp:anchor behindDoc="0" distT="5715" distB="5080" distL="5080" distR="5715" simplePos="0" locked="0" layoutInCell="0" allowOverlap="1" relativeHeight="27" wp14:anchorId="2B3200A3">
-                <wp:simplePos x="0" y="0"/>
-                <wp:positionH relativeFrom="column">
-                  <wp:posOffset>-1215390</wp:posOffset>
-                </wp:positionH>
-                <wp:positionV relativeFrom="paragraph">
-                  <wp:posOffset>1015365</wp:posOffset>
-                </wp:positionV>
-                <wp:extent cx="144145" cy="635"/>
-                <wp:effectExtent l="5080" t="5715" r="5715" b="5080"/>
-                <wp:wrapNone/>
-                <wp:docPr id="23" name="Conector recto de flecha 11"/>
-                <a:graphic xmlns:a="http://schemas.openxmlformats.org/drawingml/2006/main">
-                  <a:graphicData uri="http://schemas.microsoft.com/office/word/2010/wordprocessingShape">
-                    <wps:wsp>
-                      <wps:cNvSpPr/>
-                      <wps:spPr>
-                        <a:xfrm>
-                          <a:off x="0" y="0"/>
-                          <a:ext cx="144000" cy="720"/>
-                        </a:xfrm>
-                        <a:prstGeom prst="straightConnector1">
-                          <a:avLst/>
-                        </a:prstGeom>
-                        <a:noFill/>
-                        <a:ln w="9525">
-                          <a:solidFill>
-                            <a:srgbClr val="00b0f0"/>
-                          </a:solidFill>
-                          <a:round/>
-                        </a:ln>
-                      </wps:spPr>
-                      <wps:style>
-                        <a:lnRef idx="0"/>
-                        <a:fillRef idx="0"/>
-                        <a:effectRef idx="0"/>
-                        <a:fontRef idx="minor"/>
-                      </wps:style>
-                      <wps:bodyPr/>
-                    </wps:wsp>
-                  </a:graphicData>
-                </a:graphic>
-              </wp:anchor>
-            </w:drawing>
-          </mc:Choice>
-          <mc:Fallback>
-            <w:pict>
-              <v:shape id="shape_0" ID="Conector recto de flecha 11" stroked="t" o:allowincell="f" style="position:absolute;margin-left:-95.7pt;margin-top:79.95pt;width:11.3pt;height:0pt;mso-wrap-style:none;v-text-anchor:middle" wp14:anchorId="2B3200A3" type="_x0000_t32">
-                <v:fill o:detectmouseclick="t" on="false"/>
-                <v:stroke color="#00b0f0" weight="9360" joinstyle="round" endcap="flat"/>
-                <w10:wrap type="none"/>
-              </v:shape>
-            </w:pict>
-          </mc:Fallback>
-        </mc:AlternateContent>
-        <mc:AlternateContent>
-          <mc:Choice Requires="wps">
-            <w:drawing>
-              <wp:anchor behindDoc="0" distT="5080" distB="5715" distL="5080" distR="5715" simplePos="0" locked="0" layoutInCell="0" allowOverlap="1" relativeHeight="28" wp14:anchorId="53DE9BD6">
-                <wp:simplePos x="0" y="0"/>
-                <wp:positionH relativeFrom="column">
-                  <wp:posOffset>-1071880</wp:posOffset>
-                </wp:positionH>
-                <wp:positionV relativeFrom="paragraph">
-                  <wp:posOffset>1198245</wp:posOffset>
-                </wp:positionV>
-                <wp:extent cx="635" cy="3194050"/>
-                <wp:effectExtent l="5080" t="5080" r="5715" b="5715"/>
-                <wp:wrapNone/>
-                <wp:docPr id="24" name="Conector recto de flecha 16"/>
-                <a:graphic xmlns:a="http://schemas.openxmlformats.org/drawingml/2006/main">
-                  <a:graphicData uri="http://schemas.microsoft.com/office/word/2010/wordprocessingShape">
-                    <wps:wsp>
-                      <wps:cNvSpPr/>
-                      <wps:spPr>
-                        <a:xfrm>
-                          <a:off x="0" y="0"/>
-                          <a:ext cx="720" cy="3193920"/>
-                        </a:xfrm>
-                        <a:prstGeom prst="straightConnector1">
-                          <a:avLst/>
-                        </a:prstGeom>
-                        <a:noFill/>
-                        <a:ln w="9525">
-                          <a:solidFill>
-                            <a:srgbClr val="00b0f0"/>
-                          </a:solidFill>
-                          <a:round/>
-                        </a:ln>
-                      </wps:spPr>
-                      <wps:style>
-                        <a:lnRef idx="0"/>
-                        <a:fillRef idx="0"/>
-                        <a:effectRef idx="0"/>
-                        <a:fontRef idx="minor"/>
-                      </wps:style>
-                      <wps:bodyPr/>
-                    </wps:wsp>
-                  </a:graphicData>
-                </a:graphic>
-              </wp:anchor>
-            </w:drawing>
-          </mc:Choice>
-          <mc:Fallback>
-            <w:pict>
-              <v:shape id="shape_0" ID="Conector recto de flecha 16" stroked="t" o:allowincell="f" style="position:absolute;margin-left:-84.4pt;margin-top:94.35pt;width:0pt;height:251.45pt;mso-wrap-style:none;v-text-anchor:middle" wp14:anchorId="53DE9BD6" type="_x0000_t32">
                 <v:fill o:detectmouseclick="t" on="false"/>
                 <v:stroke color="#00b0f0" weight="9360" joinstyle="round" endcap="flat"/>
                 <w10:wrap type="none"/>
@@ -2901,7 +2633,7 @@
         <mc:AlternateContent>
           <mc:Choice Requires="wps">
             <w:drawing>
-              <wp:anchor behindDoc="0" distT="0" distB="0" distL="0" distR="0" simplePos="0" locked="0" layoutInCell="0" allowOverlap="1" relativeHeight="31" wp14:anchorId="106977DF">
+              <wp:anchor behindDoc="0" distT="0" distB="0" distL="0" distR="0" simplePos="0" locked="0" layoutInCell="0" allowOverlap="1" relativeHeight="27" wp14:anchorId="106977DF">
                 <wp:simplePos x="0" y="0"/>
                 <wp:positionH relativeFrom="column">
                   <wp:posOffset>1818005</wp:posOffset>
@@ -2912,7 +2644,7 @@
                 <wp:extent cx="1743075" cy="388620"/>
                 <wp:effectExtent l="0" t="0" r="0" b="0"/>
                 <wp:wrapNone/>
-                <wp:docPr id="25" name="Cuadro de texto 6"/>
+                <wp:docPr id="21" name="Cuadro de texto 6"/>
                 <a:graphic xmlns:a="http://schemas.openxmlformats.org/drawingml/2006/main">
                   <a:graphicData uri="http://schemas.microsoft.com/office/word/2010/wordprocessingShape">
                     <wps:wsp>
@@ -3042,7 +2774,7 @@
         <mc:AlternateContent>
           <mc:Choice Requires="wps">
             <w:drawing>
-              <wp:anchor behindDoc="0" distT="0" distB="8890" distL="0" distR="0" simplePos="0" locked="0" layoutInCell="0" allowOverlap="1" relativeHeight="29" wp14:anchorId="3CA59A3B">
+              <wp:anchor behindDoc="0" distT="0" distB="8890" distL="0" distR="0" simplePos="0" locked="0" layoutInCell="0" allowOverlap="1" relativeHeight="25" wp14:anchorId="3CA59A3B">
                 <wp:simplePos x="0" y="0"/>
                 <wp:positionH relativeFrom="column">
                   <wp:posOffset>1818005</wp:posOffset>
@@ -3053,7 +2785,7 @@
                 <wp:extent cx="4403725" cy="848995"/>
                 <wp:effectExtent l="0" t="0" r="0" b="9525"/>
                 <wp:wrapNone/>
-                <wp:docPr id="27" name="Cuadro de texto 81"/>
+                <wp:docPr id="23" name="Cuadro de texto 81"/>
                 <a:graphic xmlns:a="http://schemas.openxmlformats.org/drawingml/2006/main">
                   <a:graphicData uri="http://schemas.microsoft.com/office/word/2010/wordprocessingShape">
                     <wps:wsp>
@@ -3098,7 +2830,7 @@
                                 <w:sz w:val="22"/>
                                 <w:szCs w:val="22"/>
                               </w:rPr>
-                              <w:t xml:space="preserve">Web developer, junior </w:t>
+                              <w:t>32 years old, w</w:t>
                             </w:r>
                             <w:r>
                               <w:rPr>
@@ -3108,8 +2840,20 @@
                                 <w:sz w:val="22"/>
                                 <w:szCs w:val="22"/>
                               </w:rPr>
-                              <w:t>profil</w:t>
-                            </w:r>
+                              <w:t>eb developer, junior profile, in resumption of activity after several years in another sector.</w:t>
+                            </w:r>
+                          </w:p>
+                          <w:p>
+                            <w:pPr>
+                              <w:pStyle w:val="FrameContents"/>
+                              <w:spacing w:lineRule="auto" w:line="276"/>
+                              <w:rPr>
+                                <w:rFonts w:ascii="Arial" w:hAnsi="Arial" w:cs="Arial"/>
+                                <w:iCs/>
+                                <w:sz w:val="22"/>
+                                <w:szCs w:val="22"/>
+                              </w:rPr>
+                            </w:pPr>
                             <w:r>
                               <w:rPr>
                                 <w:rFonts w:cs="Arial" w:ascii="Arial" w:hAnsi="Arial"/>
@@ -3118,49 +2862,7 @@
                                 <w:sz w:val="22"/>
                                 <w:szCs w:val="22"/>
                               </w:rPr>
-                              <w:t>e</w:t>
-                            </w:r>
-                            <w:r>
-                              <w:rPr>
-                                <w:rFonts w:cs="Arial" w:ascii="Arial" w:hAnsi="Arial"/>
-                                <w:iCs/>
-                                <w:color w:val="000000"/>
-                                <w:sz w:val="22"/>
-                                <w:szCs w:val="22"/>
-                              </w:rPr>
-                              <w:t>, in resumption of activity after several years in another sector.</w:t>
-                            </w:r>
-                          </w:p>
-                          <w:p>
-                            <w:pPr>
-                              <w:pStyle w:val="FrameContents"/>
-                              <w:spacing w:lineRule="auto" w:line="276"/>
-                              <w:rPr>
-                                <w:rFonts w:ascii="Arial" w:hAnsi="Arial" w:cs="Arial"/>
-                                <w:iCs/>
-                                <w:sz w:val="22"/>
-                                <w:szCs w:val="22"/>
-                              </w:rPr>
-                            </w:pPr>
-                            <w:r>
-                              <w:rPr>
-                                <w:rFonts w:cs="Arial" w:ascii="Arial" w:hAnsi="Arial"/>
-                                <w:iCs/>
-                                <w:color w:val="000000"/>
-                                <w:sz w:val="22"/>
-                                <w:szCs w:val="22"/>
-                              </w:rPr>
-                              <w:t>Fo</w:t>
-                            </w:r>
-                            <w:r>
-                              <w:rPr>
-                                <w:rFonts w:cs="Arial" w:ascii="Arial" w:hAnsi="Arial"/>
-                                <w:iCs/>
-                                <w:color w:val="000000"/>
-                                <w:sz w:val="22"/>
-                                <w:szCs w:val="22"/>
-                              </w:rPr>
-                              <w:t>r more informations on my background, please visit my website or my LinkedIn profile.</w:t>
+                              <w:t>For more informations on my background, please visit my website or my LinkedIn profile.</w:t>
                             </w:r>
                           </w:p>
                         </w:txbxContent>
@@ -3201,7 +2903,7 @@
                           <w:sz w:val="22"/>
                           <w:szCs w:val="22"/>
                         </w:rPr>
-                        <w:t xml:space="preserve">Web developer, junior </w:t>
+                        <w:t>32 years old, w</w:t>
                       </w:r>
                       <w:r>
                         <w:rPr>
@@ -3211,8 +2913,20 @@
                           <w:sz w:val="22"/>
                           <w:szCs w:val="22"/>
                         </w:rPr>
-                        <w:t>profil</w:t>
-                      </w:r>
+                        <w:t>eb developer, junior profile, in resumption of activity after several years in another sector.</w:t>
+                      </w:r>
+                    </w:p>
+                    <w:p>
+                      <w:pPr>
+                        <w:pStyle w:val="FrameContents"/>
+                        <w:spacing w:lineRule="auto" w:line="276"/>
+                        <w:rPr>
+                          <w:rFonts w:ascii="Arial" w:hAnsi="Arial" w:cs="Arial"/>
+                          <w:iCs/>
+                          <w:sz w:val="22"/>
+                          <w:szCs w:val="22"/>
+                        </w:rPr>
+                      </w:pPr>
                       <w:r>
                         <w:rPr>
                           <w:rFonts w:cs="Arial" w:ascii="Arial" w:hAnsi="Arial"/>
@@ -3221,49 +2935,7 @@
                           <w:sz w:val="22"/>
                           <w:szCs w:val="22"/>
                         </w:rPr>
-                        <w:t>e</w:t>
-                      </w:r>
-                      <w:r>
-                        <w:rPr>
-                          <w:rFonts w:cs="Arial" w:ascii="Arial" w:hAnsi="Arial"/>
-                          <w:iCs/>
-                          <w:color w:val="000000"/>
-                          <w:sz w:val="22"/>
-                          <w:szCs w:val="22"/>
-                        </w:rPr>
-                        <w:t>, in resumption of activity after several years in another sector.</w:t>
-                      </w:r>
-                    </w:p>
-                    <w:p>
-                      <w:pPr>
-                        <w:pStyle w:val="FrameContents"/>
-                        <w:spacing w:lineRule="auto" w:line="276"/>
-                        <w:rPr>
-                          <w:rFonts w:ascii="Arial" w:hAnsi="Arial" w:cs="Arial"/>
-                          <w:iCs/>
-                          <w:sz w:val="22"/>
-                          <w:szCs w:val="22"/>
-                        </w:rPr>
-                      </w:pPr>
-                      <w:r>
-                        <w:rPr>
-                          <w:rFonts w:cs="Arial" w:ascii="Arial" w:hAnsi="Arial"/>
-                          <w:iCs/>
-                          <w:color w:val="000000"/>
-                          <w:sz w:val="22"/>
-                          <w:szCs w:val="22"/>
-                        </w:rPr>
-                        <w:t>Fo</w:t>
-                      </w:r>
-                      <w:r>
-                        <w:rPr>
-                          <w:rFonts w:cs="Arial" w:ascii="Arial" w:hAnsi="Arial"/>
-                          <w:iCs/>
-                          <w:color w:val="000000"/>
-                          <w:sz w:val="22"/>
-                          <w:szCs w:val="22"/>
-                        </w:rPr>
-                        <w:t>r more informations on my background, please visit my website or my LinkedIn profile.</w:t>
+                        <w:t>For more informations on my background, please visit my website or my LinkedIn profile.</w:t>
                       </w:r>
                     </w:p>
                   </w:txbxContent>
@@ -3276,7 +2948,7 @@
         <mc:AlternateContent>
           <mc:Choice Requires="wps">
             <w:drawing>
-              <wp:anchor behindDoc="0" distT="6350" distB="6350" distL="635" distR="0" simplePos="0" locked="0" layoutInCell="0" allowOverlap="1" relativeHeight="33" wp14:anchorId="6BE05A22">
+              <wp:anchor behindDoc="0" distT="6350" distB="6350" distL="635" distR="0" simplePos="0" locked="0" layoutInCell="0" allowOverlap="1" relativeHeight="29" wp14:anchorId="6BE05A22">
                 <wp:simplePos x="0" y="0"/>
                 <wp:positionH relativeFrom="column">
                   <wp:posOffset>1892935</wp:posOffset>
@@ -3287,7 +2959,7 @@
                 <wp:extent cx="4138295" cy="5715"/>
                 <wp:effectExtent l="635" t="6350" r="0" b="6350"/>
                 <wp:wrapNone/>
-                <wp:docPr id="29" name="Conector recto 36"/>
+                <wp:docPr id="25" name="Conector recto 36"/>
                 <a:graphic xmlns:a="http://schemas.openxmlformats.org/drawingml/2006/main">
                   <a:graphicData uri="http://schemas.microsoft.com/office/word/2010/wordprocessingShape">
                     <wps:wsp>
@@ -3383,7 +3055,7 @@
         <mc:AlternateContent>
           <mc:Choice Requires="wps">
             <w:drawing>
-              <wp:anchor behindDoc="0" distT="0" distB="7620" distL="0" distR="0" simplePos="0" locked="0" layoutInCell="0" allowOverlap="1" relativeHeight="36" wp14:anchorId="5A4335FF">
+              <wp:anchor behindDoc="0" distT="0" distB="7620" distL="0" distR="0" simplePos="0" locked="0" layoutInCell="0" allowOverlap="1" relativeHeight="32" wp14:anchorId="5A4335FF">
                 <wp:simplePos x="0" y="0"/>
                 <wp:positionH relativeFrom="page">
                   <wp:posOffset>243205</wp:posOffset>
@@ -3394,7 +3066,7 @@
                 <wp:extent cx="1743075" cy="391795"/>
                 <wp:effectExtent l="0" t="0" r="0" b="8255"/>
                 <wp:wrapNone/>
-                <wp:docPr id="30" name="Cuadro de texto 26"/>
+                <wp:docPr id="26" name="Cuadro de texto 26"/>
                 <a:graphic xmlns:a="http://schemas.openxmlformats.org/drawingml/2006/main">
                   <a:graphicData uri="http://schemas.microsoft.com/office/word/2010/wordprocessingShape">
                     <wps:wsp>
@@ -3508,7 +3180,7 @@
         <mc:AlternateContent>
           <mc:Choice Requires="wps">
             <w:drawing>
-              <wp:anchor behindDoc="0" distT="0" distB="2540" distL="0" distR="0" simplePos="0" locked="0" layoutInCell="0" allowOverlap="1" relativeHeight="40" wp14:anchorId="5563F52C">
+              <wp:anchor behindDoc="0" distT="0" distB="2540" distL="0" distR="0" simplePos="0" locked="0" layoutInCell="0" allowOverlap="1" relativeHeight="36" wp14:anchorId="5563F52C">
                 <wp:simplePos x="0" y="0"/>
                 <wp:positionH relativeFrom="column">
                   <wp:posOffset>1819910</wp:posOffset>
@@ -3519,7 +3191,7 @@
                 <wp:extent cx="4317365" cy="416560"/>
                 <wp:effectExtent l="0" t="0" r="0" b="2540"/>
                 <wp:wrapNone/>
-                <wp:docPr id="32" name="Cuadro de texto 4"/>
+                <wp:docPr id="28" name="Cuadro de texto 4"/>
                 <a:graphic xmlns:a="http://schemas.openxmlformats.org/drawingml/2006/main">
                   <a:graphicData uri="http://schemas.microsoft.com/office/word/2010/wordprocessingShape">
                     <wps:wsp>
@@ -3618,7 +3290,7 @@
         <mc:AlternateContent>
           <mc:Choice Requires="wps">
             <w:drawing>
-              <wp:anchor behindDoc="0" distT="6985" distB="6985" distL="0" distR="635" simplePos="0" locked="0" layoutInCell="0" allowOverlap="1" relativeHeight="81" wp14:anchorId="14D0F5C7">
+              <wp:anchor behindDoc="0" distT="6985" distB="6985" distL="0" distR="635" simplePos="0" locked="0" layoutInCell="0" allowOverlap="1" relativeHeight="77" wp14:anchorId="14D0F5C7">
                 <wp:simplePos x="0" y="0"/>
                 <wp:positionH relativeFrom="column">
                   <wp:posOffset>-727710</wp:posOffset>
@@ -3629,7 +3301,7 @@
                 <wp:extent cx="2024380" cy="635"/>
                 <wp:effectExtent l="0" t="6985" r="635" b="6985"/>
                 <wp:wrapNone/>
-                <wp:docPr id="34" name="Conector recto 27"/>
+                <wp:docPr id="30" name="Conector recto 27"/>
                 <a:graphic xmlns:a="http://schemas.openxmlformats.org/drawingml/2006/main">
                   <a:graphicData uri="http://schemas.microsoft.com/office/word/2010/wordprocessingShape">
                     <wps:wsp>
@@ -3698,7 +3370,7 @@
         <mc:AlternateContent>
           <mc:Choice Requires="wps">
             <w:drawing>
-              <wp:anchor behindDoc="0" distT="0" distB="0" distL="0" distR="0" simplePos="0" locked="0" layoutInCell="0" allowOverlap="1" relativeHeight="34" wp14:anchorId="598DBB33">
+              <wp:anchor behindDoc="0" distT="0" distB="0" distL="0" distR="0" simplePos="0" locked="0" layoutInCell="0" allowOverlap="1" relativeHeight="30" wp14:anchorId="598DBB33">
                 <wp:simplePos x="0" y="0"/>
                 <wp:positionH relativeFrom="page">
                   <wp:posOffset>509270</wp:posOffset>
@@ -3709,7 +3381,7 @@
                 <wp:extent cx="2166620" cy="1357630"/>
                 <wp:effectExtent l="0" t="0" r="0" b="0"/>
                 <wp:wrapNone/>
-                <wp:docPr id="35" name="Cuadro de texto 24"/>
+                <wp:docPr id="31" name="Cuadro de texto 24"/>
                 <a:graphic xmlns:a="http://schemas.openxmlformats.org/drawingml/2006/main">
                   <a:graphicData uri="http://schemas.microsoft.com/office/word/2010/wordprocessingShape">
                     <wps:wsp>
@@ -3815,50 +3487,46 @@
                               <w:pStyle w:val="FrameContents"/>
                               <w:spacing w:lineRule="auto" w:line="360"/>
                               <w:jc w:val="both"/>
-                              <w:rPr>
-                                <w:rFonts w:ascii="Arial" w:hAnsi="Arial" w:cs="Arial"/>
-                                <w:iCs/>
-                                <w:sz w:val="22"/>
-                                <w:szCs w:val="22"/>
-                                <w:lang w:val="fr-FR"/>
-                              </w:rPr>
+                              <w:rPr/>
                             </w:pPr>
-                            <w:r>
-                              <w:rPr>
-                                <w:rFonts w:cs="Arial" w:ascii="Arial" w:hAnsi="Arial"/>
-                                <w:iCs/>
-                                <w:color w:val="000000"/>
-                                <w:sz w:val="22"/>
-                                <w:szCs w:val="22"/>
-                                <w:lang w:val="fr-FR"/>
-                              </w:rPr>
-                              <w:t>linkedin.com/in/flo-slv</w:t>
-                            </w:r>
+                            <w:hyperlink r:id="rId9">
+                              <w:r>
+                                <w:rPr>
+                                  <w:rStyle w:val="InternetLink"/>
+                                  <w:rFonts w:cs="Arial" w:ascii="Arial" w:hAnsi="Arial"/>
+                                  <w:iCs/>
+                                  <w:color w:val="000000"/>
+                                  <w:sz w:val="22"/>
+                                  <w:szCs w:val="22"/>
+                                  <w:u w:val="none"/>
+                                  <w:lang w:val="fr-FR"/>
+                                </w:rPr>
+                                <w:t>linkedin.com/in/flo-slv</w:t>
+                              </w:r>
+                            </w:hyperlink>
                           </w:p>
                           <w:p>
                             <w:pPr>
                               <w:pStyle w:val="FrameContents"/>
                               <w:spacing w:lineRule="auto" w:line="360"/>
                               <w:jc w:val="both"/>
-                              <w:rPr>
-                                <w:rFonts w:ascii="Arial" w:hAnsi="Arial" w:cs="Arial"/>
-                                <w:iCs/>
-                                <w:sz w:val="22"/>
-                                <w:szCs w:val="22"/>
-                                <w:lang w:val="fr-FR"/>
-                              </w:rPr>
+                              <w:rPr/>
                             </w:pPr>
-                            <w:r>
-                              <w:rPr>
-                                <w:rFonts w:cs="Arial" w:ascii="Arial" w:hAnsi="Arial"/>
-                                <w:iCs/>
-                                <w:color w:val="000000"/>
-                                <w:sz w:val="22"/>
-                                <w:szCs w:val="22"/>
-                                <w:lang w:val="fr-FR"/>
-                              </w:rPr>
-                              <w:t>www.flo-slv.dev</w:t>
-                            </w:r>
+                            <w:hyperlink r:id="rId10">
+                              <w:r>
+                                <w:rPr>
+                                  <w:rStyle w:val="InternetLink"/>
+                                  <w:rFonts w:cs="Arial" w:ascii="Arial" w:hAnsi="Arial"/>
+                                  <w:iCs/>
+                                  <w:color w:val="000000"/>
+                                  <w:sz w:val="22"/>
+                                  <w:szCs w:val="22"/>
+                                  <w:u w:val="none"/>
+                                  <w:lang w:val="fr-FR"/>
+                                </w:rPr>
+                                <w:t>flo-slv.dev</w:t>
+                              </w:r>
+                            </w:hyperlink>
                           </w:p>
                         </w:txbxContent>
                       </wps:txbx>
@@ -3959,50 +3627,46 @@
                         <w:pStyle w:val="FrameContents"/>
                         <w:spacing w:lineRule="auto" w:line="360"/>
                         <w:jc w:val="both"/>
-                        <w:rPr>
-                          <w:rFonts w:ascii="Arial" w:hAnsi="Arial" w:cs="Arial"/>
-                          <w:iCs/>
-                          <w:sz w:val="22"/>
-                          <w:szCs w:val="22"/>
-                          <w:lang w:val="fr-FR"/>
-                        </w:rPr>
+                        <w:rPr/>
                       </w:pPr>
-                      <w:r>
-                        <w:rPr>
-                          <w:rFonts w:cs="Arial" w:ascii="Arial" w:hAnsi="Arial"/>
-                          <w:iCs/>
-                          <w:color w:val="000000"/>
-                          <w:sz w:val="22"/>
-                          <w:szCs w:val="22"/>
-                          <w:lang w:val="fr-FR"/>
-                        </w:rPr>
-                        <w:t>linkedin.com/in/flo-slv</w:t>
-                      </w:r>
+                      <w:hyperlink r:id="rId11">
+                        <w:r>
+                          <w:rPr>
+                            <w:rStyle w:val="InternetLink"/>
+                            <w:rFonts w:cs="Arial" w:ascii="Arial" w:hAnsi="Arial"/>
+                            <w:iCs/>
+                            <w:color w:val="000000"/>
+                            <w:sz w:val="22"/>
+                            <w:szCs w:val="22"/>
+                            <w:u w:val="none"/>
+                            <w:lang w:val="fr-FR"/>
+                          </w:rPr>
+                          <w:t>linkedin.com/in/flo-slv</w:t>
+                        </w:r>
+                      </w:hyperlink>
                     </w:p>
                     <w:p>
                       <w:pPr>
                         <w:pStyle w:val="FrameContents"/>
                         <w:spacing w:lineRule="auto" w:line="360"/>
                         <w:jc w:val="both"/>
-                        <w:rPr>
-                          <w:rFonts w:ascii="Arial" w:hAnsi="Arial" w:cs="Arial"/>
-                          <w:iCs/>
-                          <w:sz w:val="22"/>
-                          <w:szCs w:val="22"/>
-                          <w:lang w:val="fr-FR"/>
-                        </w:rPr>
+                        <w:rPr/>
                       </w:pPr>
-                      <w:r>
-                        <w:rPr>
-                          <w:rFonts w:cs="Arial" w:ascii="Arial" w:hAnsi="Arial"/>
-                          <w:iCs/>
-                          <w:color w:val="000000"/>
-                          <w:sz w:val="22"/>
-                          <w:szCs w:val="22"/>
-                          <w:lang w:val="fr-FR"/>
-                        </w:rPr>
-                        <w:t>www.flo-slv.dev</w:t>
-                      </w:r>
+                      <w:hyperlink r:id="rId12">
+                        <w:r>
+                          <w:rPr>
+                            <w:rStyle w:val="InternetLink"/>
+                            <w:rFonts w:cs="Arial" w:ascii="Arial" w:hAnsi="Arial"/>
+                            <w:iCs/>
+                            <w:color w:val="000000"/>
+                            <w:sz w:val="22"/>
+                            <w:szCs w:val="22"/>
+                            <w:u w:val="none"/>
+                            <w:lang w:val="fr-FR"/>
+                          </w:rPr>
+                          <w:t>flo-slv.dev</w:t>
+                        </w:r>
+                      </w:hyperlink>
                     </w:p>
                   </w:txbxContent>
                 </v:textbox>
@@ -4012,7 +3676,7 @@
           </mc:Fallback>
         </mc:AlternateContent>
         <w:drawing>
-          <wp:anchor behindDoc="0" distT="0" distB="0" distL="0" distR="0" simplePos="0" locked="0" layoutInCell="0" allowOverlap="1" relativeHeight="38">
+          <wp:anchor behindDoc="0" distT="0" distB="0" distL="0" distR="0" simplePos="0" locked="0" layoutInCell="0" allowOverlap="1" relativeHeight="34">
             <wp:simplePos x="0" y="0"/>
             <wp:positionH relativeFrom="column">
               <wp:posOffset>-752475</wp:posOffset>
@@ -4023,7 +3687,7 @@
             <wp:extent cx="182245" cy="182880"/>
             <wp:effectExtent l="0" t="0" r="0" b="0"/>
             <wp:wrapNone/>
-            <wp:docPr id="37" name="Gráfico 19" descr="Auricular"/>
+            <wp:docPr id="33" name="Gráfico 19" descr="Auricular"/>
             <wp:cNvGraphicFramePr>
               <a:graphicFrameLocks xmlns:a="http://schemas.openxmlformats.org/drawingml/2006/main" noChangeAspect="1"/>
             </wp:cNvGraphicFramePr>
@@ -4031,13 +3695,13 @@
               <a:graphicData uri="http://schemas.openxmlformats.org/drawingml/2006/picture">
                 <pic:pic xmlns:pic="http://schemas.openxmlformats.org/drawingml/2006/picture">
                   <pic:nvPicPr>
-                    <pic:cNvPr id="37" name="Gráfico 19" descr="Auricular"/>
+                    <pic:cNvPr id="33" name="Gráfico 19" descr="Auricular"/>
                     <pic:cNvPicPr>
                       <a:picLocks noChangeAspect="1" noChangeArrowheads="1"/>
                     </pic:cNvPicPr>
                   </pic:nvPicPr>
                   <pic:blipFill>
-                    <a:blip r:embed="rId9"/>
+                    <a:blip r:embed="rId13"/>
                     <a:stretch>
                       <a:fillRect/>
                     </a:stretch>
@@ -4074,7 +3738,7 @@
         <mc:AlternateContent>
           <mc:Choice Requires="wps">
             <w:drawing>
-              <wp:anchor behindDoc="0" distT="6350" distB="6350" distL="0" distR="635" simplePos="0" locked="0" layoutInCell="0" allowOverlap="1" relativeHeight="39" wp14:anchorId="2CC0DC0A">
+              <wp:anchor behindDoc="0" distT="6350" distB="6350" distL="0" distR="635" simplePos="0" locked="0" layoutInCell="0" allowOverlap="1" relativeHeight="35" wp14:anchorId="2CC0DC0A">
                 <wp:simplePos x="0" y="0"/>
                 <wp:positionH relativeFrom="column">
                   <wp:posOffset>1917700</wp:posOffset>
@@ -4085,7 +3749,7 @@
                 <wp:extent cx="4138295" cy="5715"/>
                 <wp:effectExtent l="0" t="6350" r="635" b="6350"/>
                 <wp:wrapNone/>
-                <wp:docPr id="38" name="Conector recto 34"/>
+                <wp:docPr id="34" name="Conector recto 34"/>
                 <a:graphic xmlns:a="http://schemas.openxmlformats.org/drawingml/2006/main">
                   <a:graphicData uri="http://schemas.microsoft.com/office/word/2010/wordprocessingShape">
                     <wps:wsp>
@@ -4136,7 +3800,7 @@
         <mc:AlternateContent>
           <mc:Choice Requires="wpg">
             <w:drawing>
-              <wp:anchor behindDoc="0" distT="0" distB="635" distL="0" distR="635" simplePos="0" locked="0" layoutInCell="0" allowOverlap="1" relativeHeight="85">
+              <wp:anchor behindDoc="0" distT="0" distB="635" distL="0" distR="635" simplePos="0" locked="0" layoutInCell="0" allowOverlap="1" relativeHeight="81">
                 <wp:simplePos x="0" y="0"/>
                 <wp:positionH relativeFrom="column">
                   <wp:posOffset>-838200</wp:posOffset>
@@ -4147,7 +3811,7 @@
                 <wp:extent cx="330200" cy="346710"/>
                 <wp:effectExtent l="0" t="0" r="635" b="635"/>
                 <wp:wrapNone/>
-                <wp:docPr id="39" name="mail 1"/>
+                <wp:docPr id="35" name="mail 1"/>
                 <a:graphic xmlns:a="http://schemas.openxmlformats.org/drawingml/2006/main">
                   <a:graphicData uri="http://schemas.microsoft.com/office/word/2010/wordprocessingGroup">
                     <wpg:wgp>
@@ -4261,7 +3925,7 @@
                         <wps:spPr>
                           <a:xfrm>
                             <a:off x="82080" y="107280"/>
-                            <a:ext cx="164520" cy="63360"/>
+                            <a:ext cx="164520" cy="60840"/>
                           </a:xfrm>
                           <a:custGeom>
                             <a:avLst/>
@@ -4328,7 +3992,7 @@
         <mc:AlternateContent>
           <mc:Choice Requires="wps">
             <w:drawing>
-              <wp:anchor behindDoc="0" distT="0" distB="0" distL="0" distR="0" simplePos="0" locked="0" layoutInCell="0" allowOverlap="1" relativeHeight="44" wp14:anchorId="7222C239">
+              <wp:anchor behindDoc="0" distT="0" distB="0" distL="0" distR="0" simplePos="0" locked="0" layoutInCell="0" allowOverlap="1" relativeHeight="40" wp14:anchorId="7222C239">
                 <wp:simplePos x="0" y="0"/>
                 <wp:positionH relativeFrom="column">
                   <wp:posOffset>1822450</wp:posOffset>
@@ -4339,7 +4003,7 @@
                 <wp:extent cx="3959225" cy="350520"/>
                 <wp:effectExtent l="0" t="0" r="0" b="0"/>
                 <wp:wrapNone/>
-                <wp:docPr id="40" name="Cuadro de texto 56"/>
+                <wp:docPr id="36" name="Cuadro de texto 56"/>
                 <a:graphic xmlns:a="http://schemas.openxmlformats.org/drawingml/2006/main">
                   <a:graphicData uri="http://schemas.microsoft.com/office/word/2010/wordprocessingShape">
                     <wps:wsp>
@@ -4385,19 +4049,7 @@
                                 <w:szCs w:val="28"/>
                                 <w:lang w:val="fr-FR"/>
                               </w:rPr>
-                              <w:t>C</w:t>
-                            </w:r>
-                            <w:r>
-                              <w:rPr>
-                                <w:rFonts w:cs="Heebo Medium" w:ascii="Heebo Medium" w:hAnsi="Heebo Medium"/>
-                                <w:b/>
-                                <w:bCs/>
-                                <w:color w:val="000000"/>
-                                <w:sz w:val="28"/>
-                                <w:szCs w:val="28"/>
-                                <w:lang w:val="fr-FR"/>
-                              </w:rPr>
-                              <w:t>rossFit coach</w:t>
+                              <w:t>CrossFit coach</w:t>
                             </w:r>
                           </w:p>
                         </w:txbxContent>
@@ -4439,19 +4091,7 @@
                           <w:szCs w:val="28"/>
                           <w:lang w:val="fr-FR"/>
                         </w:rPr>
-                        <w:t>C</w:t>
-                      </w:r>
-                      <w:r>
-                        <w:rPr>
-                          <w:rFonts w:cs="Heebo Medium" w:ascii="Heebo Medium" w:hAnsi="Heebo Medium"/>
-                          <w:b/>
-                          <w:bCs/>
-                          <w:color w:val="000000"/>
-                          <w:sz w:val="28"/>
-                          <w:szCs w:val="28"/>
-                          <w:lang w:val="fr-FR"/>
-                        </w:rPr>
-                        <w:t>rossFit coach</w:t>
+                        <w:t>CrossFit coach</w:t>
                       </w:r>
                     </w:p>
                   </w:txbxContent>
@@ -4462,7 +4102,7 @@
           </mc:Fallback>
         </mc:AlternateContent>
         <w:drawing>
-          <wp:anchor behindDoc="0" distT="0" distB="0" distL="0" distR="0" simplePos="0" locked="0" layoutInCell="0" allowOverlap="1" relativeHeight="46">
+          <wp:anchor behindDoc="0" distT="0" distB="0" distL="0" distR="0" simplePos="0" locked="0" layoutInCell="0" allowOverlap="1" relativeHeight="42">
             <wp:simplePos x="0" y="0"/>
             <wp:positionH relativeFrom="column">
               <wp:posOffset>-771525</wp:posOffset>
@@ -4473,7 +4113,7 @@
             <wp:extent cx="219710" cy="219710"/>
             <wp:effectExtent l="0" t="0" r="0" b="0"/>
             <wp:wrapNone/>
-            <wp:docPr id="42" name="Gráfico 15" descr="Marcador"/>
+            <wp:docPr id="38" name="Gráfico 15" descr="Marcador"/>
             <wp:cNvGraphicFramePr>
               <a:graphicFrameLocks xmlns:a="http://schemas.openxmlformats.org/drawingml/2006/main" noChangeAspect="1"/>
             </wp:cNvGraphicFramePr>
@@ -4481,13 +4121,13 @@
               <a:graphicData uri="http://schemas.openxmlformats.org/drawingml/2006/picture">
                 <pic:pic xmlns:pic="http://schemas.openxmlformats.org/drawingml/2006/picture">
                   <pic:nvPicPr>
-                    <pic:cNvPr id="42" name="Gráfico 15" descr="Marcador"/>
+                    <pic:cNvPr id="38" name="Gráfico 15" descr="Marcador"/>
                     <pic:cNvPicPr>
                       <a:picLocks noChangeAspect="1" noChangeArrowheads="1"/>
                     </pic:cNvPicPr>
                   </pic:nvPicPr>
                   <pic:blipFill>
-                    <a:blip r:embed="rId10"/>
+                    <a:blip r:embed="rId14"/>
                     <a:stretch>
                       <a:fillRect/>
                     </a:stretch>
@@ -4539,7 +4179,7 @@
         <mc:AlternateContent>
           <mc:Choice Requires="wps">
             <w:drawing>
-              <wp:anchor behindDoc="0" distT="6985" distB="6985" distL="0" distR="0" simplePos="0" locked="0" layoutInCell="0" allowOverlap="1" relativeHeight="25" wp14:anchorId="030DE4B6">
+              <wp:anchor behindDoc="0" distT="6985" distB="6985" distL="0" distR="0" simplePos="0" locked="0" layoutInCell="0" allowOverlap="1" relativeHeight="24" wp14:anchorId="030DE4B6">
                 <wp:simplePos x="0" y="0"/>
                 <wp:positionH relativeFrom="column">
                   <wp:posOffset>-734060</wp:posOffset>
@@ -4550,7 +4190,7 @@
                 <wp:extent cx="2024380" cy="0"/>
                 <wp:effectExtent l="0" t="6985" r="0" b="6985"/>
                 <wp:wrapNone/>
-                <wp:docPr id="43" name="Conector recto 5"/>
+                <wp:docPr id="39" name="Conector recto 5"/>
                 <a:graphic xmlns:a="http://schemas.openxmlformats.org/drawingml/2006/main">
                   <a:graphicData uri="http://schemas.microsoft.com/office/word/2010/wordprocessingShape">
                     <wps:wsp>
@@ -4601,7 +4241,7 @@
         <mc:AlternateContent>
           <mc:Choice Requires="wps">
             <w:drawing>
-              <wp:anchor behindDoc="0" distT="0" distB="7620" distL="0" distR="0" simplePos="0" locked="0" layoutInCell="0" allowOverlap="1" relativeHeight="42" wp14:anchorId="2670EE15">
+              <wp:anchor behindDoc="0" distT="0" distB="7620" distL="0" distR="0" simplePos="0" locked="0" layoutInCell="0" allowOverlap="1" relativeHeight="38" wp14:anchorId="2670EE15">
                 <wp:simplePos x="0" y="0"/>
                 <wp:positionH relativeFrom="column">
                   <wp:posOffset>1818640</wp:posOffset>
@@ -4612,7 +4252,7 @@
                 <wp:extent cx="3959225" cy="278130"/>
                 <wp:effectExtent l="0" t="0" r="0" b="7620"/>
                 <wp:wrapNone/>
-                <wp:docPr id="44" name="Cuadro de texto 57"/>
+                <wp:docPr id="40" name="Cuadro de texto 57"/>
                 <a:graphic xmlns:a="http://schemas.openxmlformats.org/drawingml/2006/main">
                   <a:graphicData uri="http://schemas.microsoft.com/office/word/2010/wordprocessingShape">
                     <wps:wsp>
@@ -4688,51 +4328,7 @@
                                 <w:szCs w:val="22"/>
                                 <w:lang w:val="fr-FR"/>
                               </w:rPr>
-                              <w:t>| Ma</w:t>
-                            </w:r>
-                            <w:r>
-                              <w:rPr>
-                                <w:rFonts w:cs="Arial" w:ascii="Arial" w:hAnsi="Arial"/>
-                                <w:bCs/>
-                                <w:color w:val="7F7F7F" w:themeColor="text1" w:themeTint="80"/>
-                                <w:sz w:val="22"/>
-                                <w:szCs w:val="22"/>
-                                <w:lang w:val="fr-FR"/>
-                              </w:rPr>
-                              <w:t>y</w:t>
-                            </w:r>
-                            <w:r>
-                              <w:rPr>
-                                <w:rFonts w:cs="Arial" w:ascii="Arial" w:hAnsi="Arial"/>
-                                <w:bCs/>
-                                <w:color w:val="7F7F7F" w:themeColor="text1" w:themeTint="80"/>
-                                <w:sz w:val="22"/>
-                                <w:szCs w:val="22"/>
-                                <w:lang w:val="fr-FR"/>
-                              </w:rPr>
-                              <w:t xml:space="preserve"> 2017 - Ja</w:t>
-                            </w:r>
-                            <w:r>
-                              <w:rPr>
-                                <w:rFonts w:cs="Arial" w:ascii="Arial" w:hAnsi="Arial"/>
-                                <w:bCs/>
-                                <w:color w:val="7F7F7F" w:themeColor="text1" w:themeTint="80"/>
-                                <w:sz w:val="22"/>
-                                <w:szCs w:val="22"/>
-                                <w:lang w:val="fr-FR"/>
-                              </w:rPr>
-                              <w:t>nuary</w:t>
-                            </w:r>
-                            <w:r>
-                              <w:rPr>
-                                <w:rFonts w:cs="Arial" w:ascii="Arial" w:hAnsi="Arial"/>
-                                <w:bCs/>
-                                <w:color w:val="7F7F7F" w:themeColor="text1" w:themeTint="80"/>
-                                <w:sz w:val="22"/>
-                                <w:szCs w:val="22"/>
-                                <w:lang w:val="fr-FR"/>
-                              </w:rPr>
-                              <w:t xml:space="preserve"> 2022</w:t>
+                              <w:t>| May 2017 - January 2022</w:t>
                             </w:r>
                           </w:p>
                           <w:p>
@@ -4840,51 +4436,7 @@
                           <w:szCs w:val="22"/>
                           <w:lang w:val="fr-FR"/>
                         </w:rPr>
-                        <w:t>| Ma</w:t>
-                      </w:r>
-                      <w:r>
-                        <w:rPr>
-                          <w:rFonts w:cs="Arial" w:ascii="Arial" w:hAnsi="Arial"/>
-                          <w:bCs/>
-                          <w:color w:val="7F7F7F" w:themeColor="text1" w:themeTint="80"/>
-                          <w:sz w:val="22"/>
-                          <w:szCs w:val="22"/>
-                          <w:lang w:val="fr-FR"/>
-                        </w:rPr>
-                        <w:t>y</w:t>
-                      </w:r>
-                      <w:r>
-                        <w:rPr>
-                          <w:rFonts w:cs="Arial" w:ascii="Arial" w:hAnsi="Arial"/>
-                          <w:bCs/>
-                          <w:color w:val="7F7F7F" w:themeColor="text1" w:themeTint="80"/>
-                          <w:sz w:val="22"/>
-                          <w:szCs w:val="22"/>
-                          <w:lang w:val="fr-FR"/>
-                        </w:rPr>
-                        <w:t xml:space="preserve"> 2017 - Ja</w:t>
-                      </w:r>
-                      <w:r>
-                        <w:rPr>
-                          <w:rFonts w:cs="Arial" w:ascii="Arial" w:hAnsi="Arial"/>
-                          <w:bCs/>
-                          <w:color w:val="7F7F7F" w:themeColor="text1" w:themeTint="80"/>
-                          <w:sz w:val="22"/>
-                          <w:szCs w:val="22"/>
-                          <w:lang w:val="fr-FR"/>
-                        </w:rPr>
-                        <w:t>nuary</w:t>
-                      </w:r>
-                      <w:r>
-                        <w:rPr>
-                          <w:rFonts w:cs="Arial" w:ascii="Arial" w:hAnsi="Arial"/>
-                          <w:bCs/>
-                          <w:color w:val="7F7F7F" w:themeColor="text1" w:themeTint="80"/>
-                          <w:sz w:val="22"/>
-                          <w:szCs w:val="22"/>
-                          <w:lang w:val="fr-FR"/>
-                        </w:rPr>
-                        <w:t xml:space="preserve"> 2022</w:t>
+                        <w:t>| May 2017 - January 2022</w:t>
                       </w:r>
                     </w:p>
                     <w:p>
@@ -4931,7 +4483,7 @@
           </mc:Fallback>
         </mc:AlternateContent>
         <w:drawing>
-          <wp:anchor behindDoc="0" distT="0" distB="0" distL="0" distR="0" simplePos="0" locked="0" layoutInCell="0" allowOverlap="1" relativeHeight="86">
+          <wp:anchor behindDoc="0" distT="0" distB="0" distL="0" distR="0" simplePos="0" locked="0" layoutInCell="0" allowOverlap="1" relativeHeight="82">
             <wp:simplePos x="0" y="0"/>
             <wp:positionH relativeFrom="column">
               <wp:posOffset>-771525</wp:posOffset>
@@ -4942,7 +4494,7 @@
             <wp:extent cx="191770" cy="219710"/>
             <wp:effectExtent l="0" t="0" r="0" b="0"/>
             <wp:wrapSquare wrapText="largest"/>
-            <wp:docPr id="46" name="Image2" descr=""/>
+            <wp:docPr id="42" name="Image2" descr=""/>
             <wp:cNvGraphicFramePr>
               <a:graphicFrameLocks xmlns:a="http://schemas.openxmlformats.org/drawingml/2006/main" noChangeAspect="1"/>
             </wp:cNvGraphicFramePr>
@@ -4950,13 +4502,13 @@
               <a:graphicData uri="http://schemas.openxmlformats.org/drawingml/2006/picture">
                 <pic:pic xmlns:pic="http://schemas.openxmlformats.org/drawingml/2006/picture">
                   <pic:nvPicPr>
-                    <pic:cNvPr id="46" name="Image2" descr=""/>
+                    <pic:cNvPr id="42" name="Image2" descr=""/>
                     <pic:cNvPicPr>
                       <a:picLocks noChangeAspect="1" noChangeArrowheads="1"/>
                     </pic:cNvPicPr>
                   </pic:nvPicPr>
                   <pic:blipFill>
-                    <a:blip r:embed="rId11"/>
+                    <a:blip r:embed="rId15"/>
                     <a:stretch>
                       <a:fillRect/>
                     </a:stretch>
@@ -5009,7 +4561,7 @@
                 <wp:extent cx="4638675" cy="610870"/>
                 <wp:effectExtent l="0" t="0" r="0" b="0"/>
                 <wp:wrapNone/>
-                <wp:docPr id="47" name="Cuadro de texto 42"/>
+                <wp:docPr id="43" name="Cuadro de texto 42"/>
                 <a:graphic xmlns:a="http://schemas.openxmlformats.org/drawingml/2006/main">
                   <a:graphicData uri="http://schemas.microsoft.com/office/word/2010/wordprocessingShape">
                     <wps:wsp>
@@ -5059,17 +4611,7 @@
                                 <w:szCs w:val="20"/>
                                 <w:lang w:val="es-ES"/>
                               </w:rPr>
-                              <w:t xml:space="preserve">Volunteer coach </w:t>
-                            </w:r>
-                            <w:r>
-                              <w:rPr>
-                                <w:rFonts w:eastAsia="Times New Roman" w:cs="Arial" w:ascii="Arial" w:hAnsi="Arial"/>
-                                <w:color w:val="000000"/>
-                                <w:sz w:val="20"/>
-                                <w:szCs w:val="20"/>
-                                <w:lang w:val="es-ES"/>
-                              </w:rPr>
-                              <w:t>for adults and kids (5 to 18 years old).</w:t>
+                              <w:t>Volunteer coach for adults and kids (5 to 18 years old).</w:t>
                             </w:r>
                           </w:p>
                           <w:p>
@@ -5096,37 +4638,7 @@
                                 <w:szCs w:val="20"/>
                                 <w:lang w:val="es-ES"/>
                               </w:rPr>
-                              <w:t xml:space="preserve">CrossFit Level One </w:t>
-                            </w:r>
-                            <w:r>
-                              <w:rPr>
-                                <w:rFonts w:eastAsia="Times New Roman" w:cs="Arial" w:ascii="Arial" w:hAnsi="Arial"/>
-                                <w:color w:val="000000"/>
-                                <w:sz w:val="20"/>
-                                <w:szCs w:val="20"/>
-                                <w:lang w:val="es-ES"/>
-                              </w:rPr>
-                              <w:t>and</w:t>
-                            </w:r>
-                            <w:r>
-                              <w:rPr>
-                                <w:rFonts w:eastAsia="Times New Roman" w:cs="Arial" w:ascii="Arial" w:hAnsi="Arial"/>
-                                <w:color w:val="000000"/>
-                                <w:sz w:val="20"/>
-                                <w:szCs w:val="20"/>
-                                <w:lang w:val="es-ES"/>
-                              </w:rPr>
-                              <w:t xml:space="preserve"> CrossFit Kids </w:t>
-                            </w:r>
-                            <w:r>
-                              <w:rPr>
-                                <w:rFonts w:eastAsia="Times New Roman" w:cs="Arial" w:ascii="Arial" w:hAnsi="Arial"/>
-                                <w:color w:val="000000"/>
-                                <w:sz w:val="20"/>
-                                <w:szCs w:val="20"/>
-                                <w:lang w:val="es-ES"/>
-                              </w:rPr>
-                              <w:t>certifications.</w:t>
+                              <w:t>CrossFit Level One and CrossFit Kids certifications.</w:t>
                             </w:r>
                           </w:p>
                         </w:txbxContent>
@@ -5172,17 +4684,7 @@
                           <w:szCs w:val="20"/>
                           <w:lang w:val="es-ES"/>
                         </w:rPr>
-                        <w:t xml:space="preserve">Volunteer coach </w:t>
-                      </w:r>
-                      <w:r>
-                        <w:rPr>
-                          <w:rFonts w:eastAsia="Times New Roman" w:cs="Arial" w:ascii="Arial" w:hAnsi="Arial"/>
-                          <w:color w:val="000000"/>
-                          <w:sz w:val="20"/>
-                          <w:szCs w:val="20"/>
-                          <w:lang w:val="es-ES"/>
-                        </w:rPr>
-                        <w:t>for adults and kids (5 to 18 years old).</w:t>
+                        <w:t>Volunteer coach for adults and kids (5 to 18 years old).</w:t>
                       </w:r>
                     </w:p>
                     <w:p>
@@ -5209,37 +4711,7 @@
                           <w:szCs w:val="20"/>
                           <w:lang w:val="es-ES"/>
                         </w:rPr>
-                        <w:t xml:space="preserve">CrossFit Level One </w:t>
-                      </w:r>
-                      <w:r>
-                        <w:rPr>
-                          <w:rFonts w:eastAsia="Times New Roman" w:cs="Arial" w:ascii="Arial" w:hAnsi="Arial"/>
-                          <w:color w:val="000000"/>
-                          <w:sz w:val="20"/>
-                          <w:szCs w:val="20"/>
-                          <w:lang w:val="es-ES"/>
-                        </w:rPr>
-                        <w:t>and</w:t>
-                      </w:r>
-                      <w:r>
-                        <w:rPr>
-                          <w:rFonts w:eastAsia="Times New Roman" w:cs="Arial" w:ascii="Arial" w:hAnsi="Arial"/>
-                          <w:color w:val="000000"/>
-                          <w:sz w:val="20"/>
-                          <w:szCs w:val="20"/>
-                          <w:lang w:val="es-ES"/>
-                        </w:rPr>
-                        <w:t xml:space="preserve"> CrossFit Kids </w:t>
-                      </w:r>
-                      <w:r>
-                        <w:rPr>
-                          <w:rFonts w:eastAsia="Times New Roman" w:cs="Arial" w:ascii="Arial" w:hAnsi="Arial"/>
-                          <w:color w:val="000000"/>
-                          <w:sz w:val="20"/>
-                          <w:szCs w:val="20"/>
-                          <w:lang w:val="es-ES"/>
-                        </w:rPr>
-                        <w:t>certifications.</w:t>
+                        <w:t>CrossFit Level One and CrossFit Kids certifications.</w:t>
                       </w:r>
                     </w:p>
                   </w:txbxContent>
@@ -5250,7 +4722,7 @@
           </mc:Fallback>
         </mc:AlternateContent>
         <w:drawing>
-          <wp:anchor behindDoc="0" distT="0" distB="0" distL="0" distR="0" simplePos="0" locked="0" layoutInCell="0" allowOverlap="1" relativeHeight="87">
+          <wp:anchor behindDoc="0" distT="0" distB="0" distL="0" distR="0" simplePos="0" locked="0" layoutInCell="0" allowOverlap="1" relativeHeight="83">
             <wp:simplePos x="0" y="0"/>
             <wp:positionH relativeFrom="column">
               <wp:posOffset>-789940</wp:posOffset>
@@ -5261,7 +4733,7 @@
             <wp:extent cx="219710" cy="219710"/>
             <wp:effectExtent l="0" t="0" r="0" b="0"/>
             <wp:wrapSquare wrapText="largest"/>
-            <wp:docPr id="49" name="Image3" descr=""/>
+            <wp:docPr id="45" name="Image3" descr=""/>
             <wp:cNvGraphicFramePr>
               <a:graphicFrameLocks xmlns:a="http://schemas.openxmlformats.org/drawingml/2006/main" noChangeAspect="1"/>
             </wp:cNvGraphicFramePr>
@@ -5269,13 +4741,13 @@
               <a:graphicData uri="http://schemas.openxmlformats.org/drawingml/2006/picture">
                 <pic:pic xmlns:pic="http://schemas.openxmlformats.org/drawingml/2006/picture">
                   <pic:nvPicPr>
-                    <pic:cNvPr id="49" name="Image3" descr=""/>
+                    <pic:cNvPr id="45" name="Image3" descr=""/>
                     <pic:cNvPicPr>
                       <a:picLocks noChangeAspect="1" noChangeArrowheads="1"/>
                     </pic:cNvPicPr>
                   </pic:nvPicPr>
                   <pic:blipFill>
-                    <a:blip r:embed="rId12"/>
+                    <a:blip r:embed="rId16"/>
                     <a:stretch>
                       <a:fillRect/>
                     </a:stretch>
@@ -5345,7 +4817,7 @@
         <mc:AlternateContent>
           <mc:Choice Requires="wps">
             <w:drawing>
-              <wp:anchor behindDoc="0" distT="0" distB="8890" distL="0" distR="0" simplePos="0" locked="0" layoutInCell="0" allowOverlap="1" relativeHeight="22" wp14:anchorId="5CC24C70">
+              <wp:anchor behindDoc="0" distT="0" distB="8890" distL="0" distR="0" simplePos="0" locked="0" layoutInCell="0" allowOverlap="1" relativeHeight="21" wp14:anchorId="5CC24C70">
                 <wp:simplePos x="0" y="0"/>
                 <wp:positionH relativeFrom="column">
                   <wp:posOffset>-836295</wp:posOffset>
@@ -5356,7 +4828,7 @@
                 <wp:extent cx="1798955" cy="390525"/>
                 <wp:effectExtent l="0" t="0" r="0" b="9525"/>
                 <wp:wrapNone/>
-                <wp:docPr id="50" name="Cuadro de texto 84"/>
+                <wp:docPr id="46" name="Cuadro de texto 84"/>
                 <a:graphic xmlns:a="http://schemas.openxmlformats.org/drawingml/2006/main">
                   <a:graphicData uri="http://schemas.microsoft.com/office/word/2010/wordprocessingShape">
                     <wps:wsp>
@@ -5404,16 +4876,7 @@
                                 <w:sz w:val="32"/>
                                 <w:szCs w:val="32"/>
                               </w:rPr>
-                              <w:t>LANGU</w:t>
-                            </w:r>
-                            <w:r>
-                              <w:rPr>
-                                <w:rFonts w:cs="Heebo Medium" w:ascii="Heebo Medium" w:hAnsi="Heebo Medium"/>
-                                <w:color w:val="000000"/>
-                                <w:sz w:val="32"/>
-                                <w:szCs w:val="32"/>
-                              </w:rPr>
-                              <w:t>AGES</w:t>
+                              <w:t>LANGUAGES</w:t>
                             </w:r>
                           </w:p>
                         </w:txbxContent>
@@ -5451,16 +4914,7 @@
                           <w:sz w:val="32"/>
                           <w:szCs w:val="32"/>
                         </w:rPr>
-                        <w:t>LANGU</w:t>
-                      </w:r>
-                      <w:r>
-                        <w:rPr>
-                          <w:rFonts w:cs="Heebo Medium" w:ascii="Heebo Medium" w:hAnsi="Heebo Medium"/>
-                          <w:color w:val="000000"/>
-                          <w:sz w:val="32"/>
-                          <w:szCs w:val="32"/>
-                        </w:rPr>
-                        <w:t>AGES</w:t>
+                        <w:t>LANGUAGES</w:t>
                       </w:r>
                     </w:p>
                   </w:txbxContent>
@@ -5489,7 +4943,7 @@
         <mc:AlternateContent>
           <mc:Choice Requires="wps">
             <w:drawing>
-              <wp:anchor behindDoc="0" distT="6350" distB="6350" distL="0" distR="0" simplePos="0" locked="0" layoutInCell="0" allowOverlap="1" relativeHeight="24" wp14:anchorId="7689F862">
+              <wp:anchor behindDoc="0" distT="6350" distB="6350" distL="0" distR="0" simplePos="0" locked="0" layoutInCell="0" allowOverlap="1" relativeHeight="23" wp14:anchorId="7689F862">
                 <wp:simplePos x="0" y="0"/>
                 <wp:positionH relativeFrom="column">
                   <wp:posOffset>-728345</wp:posOffset>
@@ -5500,7 +4954,7 @@
                 <wp:extent cx="2024380" cy="635"/>
                 <wp:effectExtent l="0" t="6350" r="0" b="6350"/>
                 <wp:wrapNone/>
-                <wp:docPr id="52" name="Conector recto 29"/>
+                <wp:docPr id="48" name="Conector recto 29"/>
                 <a:graphic xmlns:a="http://schemas.openxmlformats.org/drawingml/2006/main">
                   <a:graphicData uri="http://schemas.microsoft.com/office/word/2010/wordprocessingShape">
                     <wps:wsp>
@@ -5551,7 +5005,7 @@
         <mc:AlternateContent>
           <mc:Choice Requires="wps">
             <w:drawing>
-              <wp:anchor behindDoc="0" distT="0" distB="0" distL="0" distR="0" simplePos="0" locked="0" layoutInCell="0" allowOverlap="1" relativeHeight="47" wp14:anchorId="726C1502">
+              <wp:anchor behindDoc="0" distT="0" distB="0" distL="0" distR="0" simplePos="0" locked="0" layoutInCell="0" allowOverlap="1" relativeHeight="43" wp14:anchorId="726C1502">
                 <wp:simplePos x="0" y="0"/>
                 <wp:positionH relativeFrom="column">
                   <wp:posOffset>1788160</wp:posOffset>
@@ -5562,7 +5016,7 @@
                 <wp:extent cx="3959225" cy="329565"/>
                 <wp:effectExtent l="0" t="0" r="0" b="0"/>
                 <wp:wrapNone/>
-                <wp:docPr id="53" name="Cuadro de texto 43"/>
+                <wp:docPr id="49" name="Cuadro de texto 43"/>
                 <a:graphic xmlns:a="http://schemas.openxmlformats.org/drawingml/2006/main">
                   <a:graphicData uri="http://schemas.microsoft.com/office/word/2010/wordprocessingShape">
                     <wps:wsp>
@@ -5679,7 +5133,7 @@
         <mc:AlternateContent>
           <mc:Choice Requires="wps">
             <w:drawing>
-              <wp:anchor behindDoc="0" distT="0" distB="8890" distL="0" distR="0" simplePos="0" locked="0" layoutInCell="0" allowOverlap="1" relativeHeight="49" wp14:anchorId="4C7B71E0">
+              <wp:anchor behindDoc="0" distT="0" distB="8890" distL="0" distR="0" simplePos="0" locked="0" layoutInCell="0" allowOverlap="1" relativeHeight="45" wp14:anchorId="4C7B71E0">
                 <wp:simplePos x="0" y="0"/>
                 <wp:positionH relativeFrom="column">
                   <wp:posOffset>-812800</wp:posOffset>
@@ -5690,7 +5144,7 @@
                 <wp:extent cx="819150" cy="582295"/>
                 <wp:effectExtent l="0" t="0" r="0" b="9525"/>
                 <wp:wrapNone/>
-                <wp:docPr id="55" name="Cuadro de texto 82"/>
+                <wp:docPr id="51" name="Cuadro de texto 82"/>
                 <a:graphic xmlns:a="http://schemas.openxmlformats.org/drawingml/2006/main">
                   <a:graphicData uri="http://schemas.microsoft.com/office/word/2010/wordprocessingShape">
                     <wps:wsp>
@@ -5740,17 +5194,7 @@
                                 <w:sz w:val="22"/>
                                 <w:szCs w:val="22"/>
                               </w:rPr>
-                              <w:t>French</w:t>
-                            </w:r>
-                            <w:r>
-                              <w:rPr>
-                                <w:rFonts w:cs="Arial" w:ascii="Arial" w:hAnsi="Arial"/>
-                                <w:iCs/>
-                                <w:color w:val="000000"/>
-                                <w:sz w:val="22"/>
-                                <w:szCs w:val="22"/>
-                              </w:rPr>
-                              <w:t xml:space="preserve">  </w:t>
+                              <w:t xml:space="preserve">French  </w:t>
                             </w:r>
                           </w:p>
                           <w:p>
@@ -5777,17 +5221,7 @@
                                 <w:sz w:val="22"/>
                                 <w:szCs w:val="22"/>
                               </w:rPr>
-                              <w:t>English</w:t>
-                            </w:r>
-                            <w:r>
-                              <w:rPr>
-                                <w:rFonts w:cs="Arial" w:ascii="Arial" w:hAnsi="Arial"/>
-                                <w:iCs/>
-                                <w:color w:val="000000"/>
-                                <w:sz w:val="22"/>
-                                <w:szCs w:val="22"/>
-                              </w:rPr>
-                              <w:t xml:space="preserve">  </w:t>
+                              <w:t xml:space="preserve">English  </w:t>
                             </w:r>
                           </w:p>
                         </w:txbxContent>
@@ -5833,17 +5267,7 @@
                           <w:sz w:val="22"/>
                           <w:szCs w:val="22"/>
                         </w:rPr>
-                        <w:t>French</w:t>
-                      </w:r>
-                      <w:r>
-                        <w:rPr>
-                          <w:rFonts w:cs="Arial" w:ascii="Arial" w:hAnsi="Arial"/>
-                          <w:iCs/>
-                          <w:color w:val="000000"/>
-                          <w:sz w:val="22"/>
-                          <w:szCs w:val="22"/>
-                        </w:rPr>
-                        <w:t xml:space="preserve">  </w:t>
+                        <w:t xml:space="preserve">French  </w:t>
                       </w:r>
                     </w:p>
                     <w:p>
@@ -5870,17 +5294,7 @@
                           <w:sz w:val="22"/>
                           <w:szCs w:val="22"/>
                         </w:rPr>
-                        <w:t>English</w:t>
-                      </w:r>
-                      <w:r>
-                        <w:rPr>
-                          <w:rFonts w:cs="Arial" w:ascii="Arial" w:hAnsi="Arial"/>
-                          <w:iCs/>
-                          <w:color w:val="000000"/>
-                          <w:sz w:val="22"/>
-                          <w:szCs w:val="22"/>
-                        </w:rPr>
-                        <w:t xml:space="preserve">  </w:t>
+                        <w:t xml:space="preserve">English  </w:t>
                       </w:r>
                     </w:p>
                   </w:txbxContent>
@@ -5893,7 +5307,7 @@
         <mc:AlternateContent>
           <mc:Choice Requires="wps">
             <w:drawing>
-              <wp:anchor behindDoc="0" distT="0" distB="7620" distL="0" distR="0" simplePos="0" locked="0" layoutInCell="0" allowOverlap="1" relativeHeight="51" wp14:anchorId="36908ADD">
+              <wp:anchor behindDoc="0" distT="0" distB="7620" distL="0" distR="0" simplePos="0" locked="0" layoutInCell="0" allowOverlap="1" relativeHeight="47" wp14:anchorId="36908ADD">
                 <wp:simplePos x="0" y="0"/>
                 <wp:positionH relativeFrom="column">
                   <wp:posOffset>1820545</wp:posOffset>
@@ -5904,7 +5318,7 @@
                 <wp:extent cx="4282440" cy="278130"/>
                 <wp:effectExtent l="0" t="0" r="0" b="7620"/>
                 <wp:wrapNone/>
-                <wp:docPr id="57" name="Cuadro de texto 45"/>
+                <wp:docPr id="53" name="Cuadro de texto 45"/>
                 <a:graphic xmlns:a="http://schemas.openxmlformats.org/drawingml/2006/main">
                   <a:graphicData uri="http://schemas.microsoft.com/office/word/2010/wordprocessingShape">
                     <wps:wsp>
@@ -5942,19 +5356,24 @@
                                 <w:lang w:val="fr-FR"/>
                               </w:rPr>
                             </w:pPr>
-                            <w:r>
-                              <w:rPr>
-                                <w:rFonts w:cs="Arial" w:ascii="Arial" w:hAnsi="Arial"/>
-                                <w:b/>
-                                <w:bCs/>
-                                <w:i/>
-                                <w:iCs/>
-                                <w:sz w:val="22"/>
-                                <w:szCs w:val="22"/>
-                                <w:lang w:val="es-ES"/>
-                              </w:rPr>
-                              <w:t>JACANDO AG</w:t>
-                            </w:r>
+                            <w:hyperlink r:id="rId17">
+                              <w:r>
+                                <w:rPr>
+                                  <w:rStyle w:val="InternetLink"/>
+                                  <w:rFonts w:cs="Arial" w:ascii="Arial" w:hAnsi="Arial"/>
+                                  <w:b/>
+                                  <w:bCs/>
+                                  <w:i/>
+                                  <w:iCs/>
+                                  <w:color w:val="000000"/>
+                                  <w:sz w:val="22"/>
+                                  <w:szCs w:val="22"/>
+                                  <w:u w:val="none"/>
+                                  <w:lang w:val="es-ES"/>
+                                </w:rPr>
+                                <w:t>JACANDO AG</w:t>
+                              </w:r>
+                            </w:hyperlink>
                             <w:r>
                               <w:rPr>
                                 <w:rFonts w:cs="Arial" w:ascii="Arial" w:hAnsi="Arial"/>
@@ -5964,51 +5383,7 @@
                                 <w:szCs w:val="22"/>
                                 <w:lang w:val="es-ES"/>
                               </w:rPr>
-                              <w:t>, B</w:t>
-                            </w:r>
-                            <w:r>
-                              <w:rPr>
-                                <w:rFonts w:cs="Arial" w:ascii="Arial" w:hAnsi="Arial"/>
-                                <w:b/>
-                                <w:bCs/>
-                                <w:sz w:val="22"/>
-                                <w:szCs w:val="22"/>
-                                <w:lang w:val="es-ES"/>
-                              </w:rPr>
-                              <w:t>asel</w:t>
-                            </w:r>
-                            <w:r>
-                              <w:rPr>
-                                <w:rFonts w:cs="Arial" w:ascii="Arial" w:hAnsi="Arial"/>
-                                <w:b/>
-                                <w:bCs/>
-                                <w:sz w:val="22"/>
-                                <w:szCs w:val="22"/>
-                                <w:lang w:val="es-ES"/>
-                              </w:rPr>
-                              <w:t xml:space="preserve"> - S</w:t>
-                            </w:r>
-                            <w:r>
-                              <w:rPr>
-                                <w:rFonts w:cs="Arial" w:ascii="Arial" w:hAnsi="Arial"/>
-                                <w:b/>
-                                <w:bCs/>
-                                <w:sz w:val="22"/>
-                                <w:szCs w:val="22"/>
-                                <w:lang w:val="es-ES"/>
-                              </w:rPr>
-                              <w:t>witzerland</w:t>
-                            </w:r>
-                            <w:r>
-                              <w:rPr>
-                                <w:rFonts w:cs="Arial" w:ascii="Arial" w:hAnsi="Arial"/>
-                                <w:b/>
-                                <w:bCs/>
-                                <w:sz w:val="22"/>
-                                <w:szCs w:val="22"/>
-                                <w:lang w:val="es-ES"/>
-                              </w:rPr>
-                              <w:t xml:space="preserve"> </w:t>
+                              <w:t xml:space="preserve">, Basel - Switzerland </w:t>
                             </w:r>
                             <w:r>
                               <w:rPr>
@@ -6019,51 +5394,7 @@
                                 <w:szCs w:val="22"/>
                                 <w:lang w:val="fr-FR"/>
                               </w:rPr>
-                              <w:t>| Octo</w:t>
-                            </w:r>
-                            <w:r>
-                              <w:rPr>
-                                <w:rFonts w:cs="Arial" w:ascii="Arial" w:hAnsi="Arial"/>
-                                <w:bCs/>
-                                <w:color w:val="7F7F7F" w:themeColor="text1" w:themeTint="80"/>
-                                <w:sz w:val="22"/>
-                                <w:szCs w:val="22"/>
-                                <w:lang w:val="fr-FR"/>
-                              </w:rPr>
-                              <w:t>ber</w:t>
-                            </w:r>
-                            <w:r>
-                              <w:rPr>
-                                <w:rFonts w:cs="Arial" w:ascii="Arial" w:hAnsi="Arial"/>
-                                <w:bCs/>
-                                <w:color w:val="7F7F7F" w:themeColor="text1" w:themeTint="80"/>
-                                <w:sz w:val="22"/>
-                                <w:szCs w:val="22"/>
-                                <w:lang w:val="fr-FR"/>
-                              </w:rPr>
-                              <w:t xml:space="preserve"> 2018 - A</w:t>
-                            </w:r>
-                            <w:r>
-                              <w:rPr>
-                                <w:rFonts w:cs="Arial" w:ascii="Arial" w:hAnsi="Arial"/>
-                                <w:bCs/>
-                                <w:color w:val="7F7F7F" w:themeColor="text1" w:themeTint="80"/>
-                                <w:sz w:val="22"/>
-                                <w:szCs w:val="22"/>
-                                <w:lang w:val="fr-FR"/>
-                              </w:rPr>
-                              <w:t>pril</w:t>
-                            </w:r>
-                            <w:r>
-                              <w:rPr>
-                                <w:rFonts w:cs="Arial" w:ascii="Arial" w:hAnsi="Arial"/>
-                                <w:bCs/>
-                                <w:color w:val="7F7F7F" w:themeColor="text1" w:themeTint="80"/>
-                                <w:sz w:val="22"/>
-                                <w:szCs w:val="22"/>
-                                <w:lang w:val="fr-FR"/>
-                              </w:rPr>
-                              <w:t xml:space="preserve"> 2021</w:t>
+                              <w:t>| October 2018 - April 2021</w:t>
                             </w:r>
                           </w:p>
                           <w:p>
@@ -6133,19 +5464,24 @@
                           <w:lang w:val="fr-FR"/>
                         </w:rPr>
                       </w:pPr>
-                      <w:r>
-                        <w:rPr>
-                          <w:rFonts w:cs="Arial" w:ascii="Arial" w:hAnsi="Arial"/>
-                          <w:b/>
-                          <w:bCs/>
-                          <w:i/>
-                          <w:iCs/>
-                          <w:sz w:val="22"/>
-                          <w:szCs w:val="22"/>
-                          <w:lang w:val="es-ES"/>
-                        </w:rPr>
-                        <w:t>JACANDO AG</w:t>
-                      </w:r>
+                      <w:hyperlink r:id="rId18">
+                        <w:r>
+                          <w:rPr>
+                            <w:rStyle w:val="InternetLink"/>
+                            <w:rFonts w:cs="Arial" w:ascii="Arial" w:hAnsi="Arial"/>
+                            <w:b/>
+                            <w:bCs/>
+                            <w:i/>
+                            <w:iCs/>
+                            <w:color w:val="000000"/>
+                            <w:sz w:val="22"/>
+                            <w:szCs w:val="22"/>
+                            <w:u w:val="none"/>
+                            <w:lang w:val="es-ES"/>
+                          </w:rPr>
+                          <w:t>JACANDO AG</w:t>
+                        </w:r>
+                      </w:hyperlink>
                       <w:r>
                         <w:rPr>
                           <w:rFonts w:cs="Arial" w:ascii="Arial" w:hAnsi="Arial"/>
@@ -6155,51 +5491,7 @@
                           <w:szCs w:val="22"/>
                           <w:lang w:val="es-ES"/>
                         </w:rPr>
-                        <w:t>, B</w:t>
-                      </w:r>
-                      <w:r>
-                        <w:rPr>
-                          <w:rFonts w:cs="Arial" w:ascii="Arial" w:hAnsi="Arial"/>
-                          <w:b/>
-                          <w:bCs/>
-                          <w:sz w:val="22"/>
-                          <w:szCs w:val="22"/>
-                          <w:lang w:val="es-ES"/>
-                        </w:rPr>
-                        <w:t>asel</w:t>
-                      </w:r>
-                      <w:r>
-                        <w:rPr>
-                          <w:rFonts w:cs="Arial" w:ascii="Arial" w:hAnsi="Arial"/>
-                          <w:b/>
-                          <w:bCs/>
-                          <w:sz w:val="22"/>
-                          <w:szCs w:val="22"/>
-                          <w:lang w:val="es-ES"/>
-                        </w:rPr>
-                        <w:t xml:space="preserve"> - S</w:t>
-                      </w:r>
-                      <w:r>
-                        <w:rPr>
-                          <w:rFonts w:cs="Arial" w:ascii="Arial" w:hAnsi="Arial"/>
-                          <w:b/>
-                          <w:bCs/>
-                          <w:sz w:val="22"/>
-                          <w:szCs w:val="22"/>
-                          <w:lang w:val="es-ES"/>
-                        </w:rPr>
-                        <w:t>witzerland</w:t>
-                      </w:r>
-                      <w:r>
-                        <w:rPr>
-                          <w:rFonts w:cs="Arial" w:ascii="Arial" w:hAnsi="Arial"/>
-                          <w:b/>
-                          <w:bCs/>
-                          <w:sz w:val="22"/>
-                          <w:szCs w:val="22"/>
-                          <w:lang w:val="es-ES"/>
-                        </w:rPr>
-                        <w:t xml:space="preserve"> </w:t>
+                        <w:t xml:space="preserve">, Basel - Switzerland </w:t>
                       </w:r>
                       <w:r>
                         <w:rPr>
@@ -6210,51 +5502,7 @@
                           <w:szCs w:val="22"/>
                           <w:lang w:val="fr-FR"/>
                         </w:rPr>
-                        <w:t>| Octo</w:t>
-                      </w:r>
-                      <w:r>
-                        <w:rPr>
-                          <w:rFonts w:cs="Arial" w:ascii="Arial" w:hAnsi="Arial"/>
-                          <w:bCs/>
-                          <w:color w:val="7F7F7F" w:themeColor="text1" w:themeTint="80"/>
-                          <w:sz w:val="22"/>
-                          <w:szCs w:val="22"/>
-                          <w:lang w:val="fr-FR"/>
-                        </w:rPr>
-                        <w:t>ber</w:t>
-                      </w:r>
-                      <w:r>
-                        <w:rPr>
-                          <w:rFonts w:cs="Arial" w:ascii="Arial" w:hAnsi="Arial"/>
-                          <w:bCs/>
-                          <w:color w:val="7F7F7F" w:themeColor="text1" w:themeTint="80"/>
-                          <w:sz w:val="22"/>
-                          <w:szCs w:val="22"/>
-                          <w:lang w:val="fr-FR"/>
-                        </w:rPr>
-                        <w:t xml:space="preserve"> 2018 - A</w:t>
-                      </w:r>
-                      <w:r>
-                        <w:rPr>
-                          <w:rFonts w:cs="Arial" w:ascii="Arial" w:hAnsi="Arial"/>
-                          <w:bCs/>
-                          <w:color w:val="7F7F7F" w:themeColor="text1" w:themeTint="80"/>
-                          <w:sz w:val="22"/>
-                          <w:szCs w:val="22"/>
-                          <w:lang w:val="fr-FR"/>
-                        </w:rPr>
-                        <w:t>pril</w:t>
-                      </w:r>
-                      <w:r>
-                        <w:rPr>
-                          <w:rFonts w:cs="Arial" w:ascii="Arial" w:hAnsi="Arial"/>
-                          <w:bCs/>
-                          <w:color w:val="7F7F7F" w:themeColor="text1" w:themeTint="80"/>
-                          <w:sz w:val="22"/>
-                          <w:szCs w:val="22"/>
-                          <w:lang w:val="fr-FR"/>
-                        </w:rPr>
-                        <w:t xml:space="preserve"> 2021</w:t>
+                        <w:t>| October 2018 - April 2021</w:t>
                       </w:r>
                     </w:p>
                     <w:p>
@@ -6303,7 +5551,7 @@
         <mc:AlternateContent>
           <mc:Choice Requires="wps">
             <w:drawing>
-              <wp:anchor behindDoc="0" distT="635" distB="635" distL="1270" distR="0" simplePos="0" locked="0" layoutInCell="0" allowOverlap="1" relativeHeight="82" wp14:anchorId="20901714">
+              <wp:anchor behindDoc="0" distT="635" distB="635" distL="1270" distR="0" simplePos="0" locked="0" layoutInCell="0" allowOverlap="1" relativeHeight="78" wp14:anchorId="20901714">
                 <wp:simplePos x="0" y="0"/>
                 <wp:positionH relativeFrom="column">
                   <wp:posOffset>6350</wp:posOffset>
@@ -6314,7 +5562,7 @@
                 <wp:extent cx="1254125" cy="113030"/>
                 <wp:effectExtent l="1270" t="635" r="0" b="635"/>
                 <wp:wrapNone/>
-                <wp:docPr id="59" name="Rectángulo: esquinas redondeadas 89"/>
+                <wp:docPr id="55" name="Rectángulo: esquinas redondeadas 89"/>
                 <a:graphic xmlns:a="http://schemas.openxmlformats.org/drawingml/2006/main">
                   <a:graphicData uri="http://schemas.microsoft.com/office/word/2010/wordprocessingShape">
                     <wps:wsp>
@@ -6396,7 +5644,7 @@
         <mc:AlternateContent>
           <mc:Choice Requires="wps">
             <w:drawing>
-              <wp:anchor behindDoc="0" distT="0" distB="0" distL="0" distR="0" simplePos="0" locked="0" layoutInCell="0" allowOverlap="1" relativeHeight="53" wp14:anchorId="4E834B5C">
+              <wp:anchor behindDoc="0" distT="0" distB="0" distL="0" distR="0" simplePos="0" locked="0" layoutInCell="0" allowOverlap="1" relativeHeight="49" wp14:anchorId="4E834B5C">
                 <wp:simplePos x="0" y="0"/>
                 <wp:positionH relativeFrom="column">
                   <wp:posOffset>1596390</wp:posOffset>
@@ -6407,7 +5655,7 @@
                 <wp:extent cx="4638675" cy="1407795"/>
                 <wp:effectExtent l="0" t="0" r="0" b="0"/>
                 <wp:wrapNone/>
-                <wp:docPr id="60" name="Cuadro de texto 46"/>
+                <wp:docPr id="56" name="Cuadro de texto 46"/>
                 <a:graphic xmlns:a="http://schemas.openxmlformats.org/drawingml/2006/main">
                   <a:graphicData uri="http://schemas.microsoft.com/office/word/2010/wordprocessingShape">
                     <wps:wsp>
@@ -6457,47 +5705,7 @@
                                 <w:szCs w:val="20"/>
                                 <w:lang w:val="es-ES"/>
                               </w:rPr>
-                              <w:t xml:space="preserve">Technos: React.js, Node.js </w:t>
-                            </w:r>
-                            <w:r>
-                              <w:rPr>
-                                <w:rFonts w:eastAsia="Times New Roman" w:cs="Arial" w:ascii="Arial" w:hAnsi="Arial"/>
-                                <w:color w:val="000000"/>
-                                <w:sz w:val="20"/>
-                                <w:szCs w:val="20"/>
-                                <w:lang w:val="es-ES"/>
-                              </w:rPr>
-                              <w:t>(</w:t>
-                            </w:r>
-                            <w:r>
-                              <w:rPr>
-                                <w:rFonts w:eastAsia="Times New Roman" w:cs="Arial" w:ascii="Arial" w:hAnsi="Arial"/>
-                                <w:color w:val="000000"/>
-                                <w:sz w:val="20"/>
-                                <w:szCs w:val="20"/>
-                                <w:lang w:val="es-ES"/>
-                              </w:rPr>
-                              <w:t>Express</w:t>
-                            </w:r>
-                            <w:r>
-                              <w:rPr>
-                                <w:rFonts w:eastAsia="Times New Roman" w:cs="Arial" w:ascii="Arial" w:hAnsi="Arial"/>
-                                <w:color w:val="000000"/>
-                                <w:sz w:val="20"/>
-                                <w:szCs w:val="20"/>
-                                <w:lang w:val="es-ES"/>
-                              </w:rPr>
-                              <w:t>)</w:t>
-                            </w:r>
-                            <w:r>
-                              <w:rPr>
-                                <w:rFonts w:eastAsia="Times New Roman" w:cs="Arial" w:ascii="Arial" w:hAnsi="Arial"/>
-                                <w:color w:val="000000"/>
-                                <w:sz w:val="20"/>
-                                <w:szCs w:val="20"/>
-                                <w:lang w:val="es-ES"/>
-                              </w:rPr>
-                              <w:t>, GraphQL, Apollo server &amp; client.</w:t>
+                              <w:t>Technos: React.js, Node.js (Express), GraphQL, Apollo server &amp; client.</w:t>
                             </w:r>
                           </w:p>
                           <w:p>
@@ -6575,57 +5783,7 @@
                                 <w:szCs w:val="20"/>
                                 <w:lang w:val="es-ES"/>
                               </w:rPr>
-                              <w:t xml:space="preserve">Due to </w:t>
-                            </w:r>
-                            <w:r>
-                              <w:rPr>
-                                <w:rFonts w:eastAsia="Times New Roman" w:cs="Arial" w:ascii="Arial" w:hAnsi="Arial"/>
-                                <w:color w:val="000000"/>
-                                <w:sz w:val="20"/>
-                                <w:szCs w:val="20"/>
-                                <w:lang w:val="es-ES"/>
-                              </w:rPr>
-                              <w:t xml:space="preserve">covid </w:t>
-                            </w:r>
-                            <w:r>
-                              <w:rPr>
-                                <w:rFonts w:eastAsia="Times New Roman" w:cs="Arial" w:ascii="Arial" w:hAnsi="Arial"/>
-                                <w:color w:val="000000"/>
-                                <w:sz w:val="20"/>
-                                <w:szCs w:val="20"/>
-                                <w:lang w:val="es-ES"/>
-                              </w:rPr>
-                              <w:t>pandemic</w:t>
-                            </w:r>
-                            <w:r>
-                              <w:rPr>
-                                <w:rFonts w:eastAsia="Times New Roman" w:cs="Arial" w:ascii="Arial" w:hAnsi="Arial"/>
-                                <w:color w:val="000000"/>
-                                <w:sz w:val="20"/>
-                                <w:szCs w:val="20"/>
-                                <w:lang w:val="es-ES"/>
-                              </w:rPr>
-                              <w:t xml:space="preserve">, I was 0% of working time from February 2020 to April 2021 when I </w:t>
-                            </w:r>
-                            <w:r>
-                              <w:rPr>
-                                <w:rFonts w:eastAsia="Times New Roman" w:cs="Arial" w:ascii="Arial" w:hAnsi="Arial"/>
-                                <w:color w:val="000000"/>
-                                <w:sz w:val="20"/>
-                                <w:szCs w:val="20"/>
-                                <w:lang w:val="es-ES"/>
-                              </w:rPr>
-                              <w:t>left</w:t>
-                            </w:r>
-                            <w:r>
-                              <w:rPr>
-                                <w:rFonts w:eastAsia="Times New Roman" w:cs="Arial" w:ascii="Arial" w:hAnsi="Arial"/>
-                                <w:color w:val="000000"/>
-                                <w:sz w:val="20"/>
-                                <w:szCs w:val="20"/>
-                                <w:lang w:val="es-ES"/>
-                              </w:rPr>
-                              <w:t xml:space="preserve"> the company.</w:t>
+                              <w:t>Due to covid pandemic, I was 0% of working time from February 2020 to April 2021 when I left the company.</w:t>
                             </w:r>
                           </w:p>
                         </w:txbxContent>
@@ -6671,47 +5829,7 @@
                           <w:szCs w:val="20"/>
                           <w:lang w:val="es-ES"/>
                         </w:rPr>
-                        <w:t xml:space="preserve">Technos: React.js, Node.js </w:t>
-                      </w:r>
-                      <w:r>
-                        <w:rPr>
-                          <w:rFonts w:eastAsia="Times New Roman" w:cs="Arial" w:ascii="Arial" w:hAnsi="Arial"/>
-                          <w:color w:val="000000"/>
-                          <w:sz w:val="20"/>
-                          <w:szCs w:val="20"/>
-                          <w:lang w:val="es-ES"/>
-                        </w:rPr>
-                        <w:t>(</w:t>
-                      </w:r>
-                      <w:r>
-                        <w:rPr>
-                          <w:rFonts w:eastAsia="Times New Roman" w:cs="Arial" w:ascii="Arial" w:hAnsi="Arial"/>
-                          <w:color w:val="000000"/>
-                          <w:sz w:val="20"/>
-                          <w:szCs w:val="20"/>
-                          <w:lang w:val="es-ES"/>
-                        </w:rPr>
-                        <w:t>Express</w:t>
-                      </w:r>
-                      <w:r>
-                        <w:rPr>
-                          <w:rFonts w:eastAsia="Times New Roman" w:cs="Arial" w:ascii="Arial" w:hAnsi="Arial"/>
-                          <w:color w:val="000000"/>
-                          <w:sz w:val="20"/>
-                          <w:szCs w:val="20"/>
-                          <w:lang w:val="es-ES"/>
-                        </w:rPr>
-                        <w:t>)</w:t>
-                      </w:r>
-                      <w:r>
-                        <w:rPr>
-                          <w:rFonts w:eastAsia="Times New Roman" w:cs="Arial" w:ascii="Arial" w:hAnsi="Arial"/>
-                          <w:color w:val="000000"/>
-                          <w:sz w:val="20"/>
-                          <w:szCs w:val="20"/>
-                          <w:lang w:val="es-ES"/>
-                        </w:rPr>
-                        <w:t>, GraphQL, Apollo server &amp; client.</w:t>
+                        <w:t>Technos: React.js, Node.js (Express), GraphQL, Apollo server &amp; client.</w:t>
                       </w:r>
                     </w:p>
                     <w:p>
@@ -6789,57 +5907,7 @@
                           <w:szCs w:val="20"/>
                           <w:lang w:val="es-ES"/>
                         </w:rPr>
-                        <w:t xml:space="preserve">Due to </w:t>
-                      </w:r>
-                      <w:r>
-                        <w:rPr>
-                          <w:rFonts w:eastAsia="Times New Roman" w:cs="Arial" w:ascii="Arial" w:hAnsi="Arial"/>
-                          <w:color w:val="000000"/>
-                          <w:sz w:val="20"/>
-                          <w:szCs w:val="20"/>
-                          <w:lang w:val="es-ES"/>
-                        </w:rPr>
-                        <w:t xml:space="preserve">covid </w:t>
-                      </w:r>
-                      <w:r>
-                        <w:rPr>
-                          <w:rFonts w:eastAsia="Times New Roman" w:cs="Arial" w:ascii="Arial" w:hAnsi="Arial"/>
-                          <w:color w:val="000000"/>
-                          <w:sz w:val="20"/>
-                          <w:szCs w:val="20"/>
-                          <w:lang w:val="es-ES"/>
-                        </w:rPr>
-                        <w:t>pandemic</w:t>
-                      </w:r>
-                      <w:r>
-                        <w:rPr>
-                          <w:rFonts w:eastAsia="Times New Roman" w:cs="Arial" w:ascii="Arial" w:hAnsi="Arial"/>
-                          <w:color w:val="000000"/>
-                          <w:sz w:val="20"/>
-                          <w:szCs w:val="20"/>
-                          <w:lang w:val="es-ES"/>
-                        </w:rPr>
-                        <w:t xml:space="preserve">, I was 0% of working time from February 2020 to April 2021 when I </w:t>
-                      </w:r>
-                      <w:r>
-                        <w:rPr>
-                          <w:rFonts w:eastAsia="Times New Roman" w:cs="Arial" w:ascii="Arial" w:hAnsi="Arial"/>
-                          <w:color w:val="000000"/>
-                          <w:sz w:val="20"/>
-                          <w:szCs w:val="20"/>
-                          <w:lang w:val="es-ES"/>
-                        </w:rPr>
-                        <w:t>left</w:t>
-                      </w:r>
-                      <w:r>
-                        <w:rPr>
-                          <w:rFonts w:eastAsia="Times New Roman" w:cs="Arial" w:ascii="Arial" w:hAnsi="Arial"/>
-                          <w:color w:val="000000"/>
-                          <w:sz w:val="20"/>
-                          <w:szCs w:val="20"/>
-                          <w:lang w:val="es-ES"/>
-                        </w:rPr>
-                        <w:t xml:space="preserve"> the company.</w:t>
+                        <w:t>Due to covid pandemic, I was 0% of working time from February 2020 to April 2021 when I left the company.</w:t>
                       </w:r>
                     </w:p>
                   </w:txbxContent>
@@ -6852,7 +5920,7 @@
         <mc:AlternateContent>
           <mc:Choice Requires="wps">
             <w:drawing>
-              <wp:anchor behindDoc="0" distT="635" distB="635" distL="635" distR="635" simplePos="0" locked="0" layoutInCell="0" allowOverlap="1" relativeHeight="83" wp14:anchorId="6370D523">
+              <wp:anchor behindDoc="0" distT="635" distB="635" distL="635" distR="635" simplePos="0" locked="0" layoutInCell="0" allowOverlap="1" relativeHeight="79" wp14:anchorId="6370D523">
                 <wp:simplePos x="0" y="0"/>
                 <wp:positionH relativeFrom="column">
                   <wp:posOffset>6350</wp:posOffset>
@@ -6863,7 +5931,7 @@
                 <wp:extent cx="1043940" cy="113030"/>
                 <wp:effectExtent l="635" t="635" r="635" b="635"/>
                 <wp:wrapNone/>
-                <wp:docPr id="62" name="Rectángulo: esquinas redondeadas 13"/>
+                <wp:docPr id="58" name="Rectángulo: esquinas redondeadas 13"/>
                 <a:graphic xmlns:a="http://schemas.openxmlformats.org/drawingml/2006/main">
                   <a:graphicData uri="http://schemas.microsoft.com/office/word/2010/wordprocessingShape">
                     <wps:wsp>
@@ -6961,7 +6029,7 @@
         <mc:AlternateContent>
           <mc:Choice Requires="wps">
             <w:drawing>
-              <wp:anchor behindDoc="0" distT="0" distB="2540" distL="0" distR="0" simplePos="0" locked="0" layoutInCell="0" allowOverlap="1" relativeHeight="20" wp14:anchorId="65C4F9F0">
+              <wp:anchor behindDoc="0" distT="0" distB="2540" distL="0" distR="0" simplePos="0" locked="0" layoutInCell="0" allowOverlap="1" relativeHeight="19" wp14:anchorId="65C4F9F0">
                 <wp:simplePos x="0" y="0"/>
                 <wp:positionH relativeFrom="page">
                   <wp:posOffset>243840</wp:posOffset>
@@ -6972,7 +6040,7 @@
                 <wp:extent cx="2030095" cy="416560"/>
                 <wp:effectExtent l="0" t="0" r="0" b="2540"/>
                 <wp:wrapNone/>
-                <wp:docPr id="63" name="Cuadro de texto 23"/>
+                <wp:docPr id="59" name="Cuadro de texto 23"/>
                 <a:graphic xmlns:a="http://schemas.openxmlformats.org/drawingml/2006/main">
                   <a:graphicData uri="http://schemas.microsoft.com/office/word/2010/wordprocessingShape">
                     <wps:wsp>
@@ -7103,7 +6171,7 @@
         <mc:AlternateContent>
           <mc:Choice Requires="wps">
             <w:drawing>
-              <wp:anchor behindDoc="0" distT="0" distB="0" distL="0" distR="0" simplePos="0" locked="0" layoutInCell="0" allowOverlap="1" relativeHeight="18" wp14:anchorId="6D4D7042">
+              <wp:anchor behindDoc="0" distT="0" distB="0" distL="0" distR="0" simplePos="0" locked="0" layoutInCell="0" allowOverlap="1" relativeHeight="17" wp14:anchorId="6D4D7042">
                 <wp:simplePos x="0" y="0"/>
                 <wp:positionH relativeFrom="column">
                   <wp:posOffset>-838835</wp:posOffset>
@@ -7114,7 +6182,7 @@
                 <wp:extent cx="2176780" cy="2002155"/>
                 <wp:effectExtent l="0" t="0" r="0" b="0"/>
                 <wp:wrapNone/>
-                <wp:docPr id="65" name="Cuadro de texto 13"/>
+                <wp:docPr id="61" name="Cuadro de texto 13"/>
                 <a:graphic xmlns:a="http://schemas.openxmlformats.org/drawingml/2006/main">
                   <a:graphicData uri="http://schemas.microsoft.com/office/word/2010/wordprocessingShape">
                     <wps:wsp>
@@ -7393,27 +6461,7 @@
                                 <w:sz w:val="22"/>
                                 <w:szCs w:val="22"/>
                               </w:rPr>
-                              <w:t>L</w:t>
-                            </w:r>
-                            <w:r>
-                              <w:rPr>
-                                <w:rFonts w:cs="Arial" w:ascii="Arial" w:hAnsi="Arial"/>
-                                <w:iCs/>
-                                <w:color w:val="000000"/>
-                                <w:sz w:val="22"/>
-                                <w:szCs w:val="22"/>
-                              </w:rPr>
-                              <w:t xml:space="preserve">inux/bash </w:t>
-                            </w:r>
-                            <w:r>
-                              <w:rPr>
-                                <w:rFonts w:cs="Arial" w:ascii="Arial" w:hAnsi="Arial"/>
-                                <w:iCs/>
-                                <w:color w:val="000000"/>
-                                <w:sz w:val="22"/>
-                                <w:szCs w:val="22"/>
-                              </w:rPr>
-                              <w:t xml:space="preserve">commands </w:t>
+                              <w:t xml:space="preserve">Linux/bash commands </w:t>
                             </w:r>
                           </w:p>
                         </w:txbxContent>
@@ -7688,27 +6736,7 @@
                           <w:sz w:val="22"/>
                           <w:szCs w:val="22"/>
                         </w:rPr>
-                        <w:t>L</w:t>
-                      </w:r>
-                      <w:r>
-                        <w:rPr>
-                          <w:rFonts w:cs="Arial" w:ascii="Arial" w:hAnsi="Arial"/>
-                          <w:iCs/>
-                          <w:color w:val="000000"/>
-                          <w:sz w:val="22"/>
-                          <w:szCs w:val="22"/>
-                        </w:rPr>
-                        <w:t xml:space="preserve">inux/bash </w:t>
-                      </w:r>
-                      <w:r>
-                        <w:rPr>
-                          <w:rFonts w:cs="Arial" w:ascii="Arial" w:hAnsi="Arial"/>
-                          <w:iCs/>
-                          <w:color w:val="000000"/>
-                          <w:sz w:val="22"/>
-                          <w:szCs w:val="22"/>
-                        </w:rPr>
-                        <w:t xml:space="preserve">commands </w:t>
+                        <w:t xml:space="preserve">Linux/bash commands </w:t>
                       </w:r>
                     </w:p>
                   </w:txbxContent>
@@ -7769,7 +6797,7 @@
         <mc:AlternateContent>
           <mc:Choice Requires="wps">
             <w:drawing>
-              <wp:anchor behindDoc="0" distT="0" distB="0" distL="0" distR="0" simplePos="0" locked="0" layoutInCell="0" allowOverlap="1" relativeHeight="60" wp14:anchorId="37226A22">
+              <wp:anchor behindDoc="0" distT="0" distB="0" distL="0" distR="0" simplePos="0" locked="0" layoutInCell="0" allowOverlap="1" relativeHeight="56" wp14:anchorId="37226A22">
                 <wp:simplePos x="0" y="0"/>
                 <wp:positionH relativeFrom="column">
                   <wp:posOffset>1822450</wp:posOffset>
@@ -7780,7 +6808,7 @@
                 <wp:extent cx="3959225" cy="365760"/>
                 <wp:effectExtent l="0" t="0" r="0" b="0"/>
                 <wp:wrapNone/>
-                <wp:docPr id="67" name="Cuadro de texto 40"/>
+                <wp:docPr id="63" name="Cuadro de texto 40"/>
                 <a:graphic xmlns:a="http://schemas.openxmlformats.org/drawingml/2006/main">
                   <a:graphicData uri="http://schemas.microsoft.com/office/word/2010/wordprocessingShape">
                     <wps:wsp>
@@ -7913,7 +6941,7 @@
         <mc:AlternateContent>
           <mc:Choice Requires="wps">
             <w:drawing>
-              <wp:anchor behindDoc="0" distT="0" distB="7620" distL="0" distR="0" simplePos="0" locked="0" layoutInCell="0" allowOverlap="1" relativeHeight="62" wp14:anchorId="639B4429">
+              <wp:anchor behindDoc="0" distT="0" distB="7620" distL="0" distR="0" simplePos="0" locked="0" layoutInCell="0" allowOverlap="1" relativeHeight="58" wp14:anchorId="639B4429">
                 <wp:simplePos x="0" y="0"/>
                 <wp:positionH relativeFrom="column">
                   <wp:posOffset>1822450</wp:posOffset>
@@ -7924,7 +6952,7 @@
                 <wp:extent cx="4228465" cy="278130"/>
                 <wp:effectExtent l="0" t="0" r="0" b="7620"/>
                 <wp:wrapNone/>
-                <wp:docPr id="69" name="Cuadro de texto 41"/>
+                <wp:docPr id="65" name="Cuadro de texto 41"/>
                 <a:graphic xmlns:a="http://schemas.openxmlformats.org/drawingml/2006/main">
                   <a:graphicData uri="http://schemas.microsoft.com/office/word/2010/wordprocessingShape">
                     <wps:wsp>
@@ -7967,19 +6995,24 @@
                                 </w14:textOutline>
                               </w:rPr>
                             </w:pPr>
-                            <w:r>
-                              <w:rPr>
-                                <w:rFonts w:cs="Arial" w:ascii="Arial" w:hAnsi="Arial"/>
-                                <w:b/>
-                                <w:bCs/>
-                                <w:i/>
-                                <w:iCs/>
-                                <w:sz w:val="22"/>
-                                <w:szCs w:val="22"/>
-                                <w:lang w:val="es-ES"/>
-                              </w:rPr>
-                              <w:t>AIRCAMPUS</w:t>
-                            </w:r>
+                            <w:hyperlink r:id="rId19">
+                              <w:r>
+                                <w:rPr>
+                                  <w:rStyle w:val="InternetLink"/>
+                                  <w:rFonts w:cs="Arial" w:ascii="Arial" w:hAnsi="Arial"/>
+                                  <w:b/>
+                                  <w:bCs/>
+                                  <w:i/>
+                                  <w:iCs/>
+                                  <w:color w:val="000000"/>
+                                  <w:sz w:val="22"/>
+                                  <w:szCs w:val="22"/>
+                                  <w:u w:val="none"/>
+                                  <w:lang w:val="es-ES"/>
+                                </w:rPr>
+                                <w:t>AIRCAMPUS</w:t>
+                              </w:r>
+                            </w:hyperlink>
                             <w:r>
                               <w:rPr>
                                 <w:rFonts w:cs="Arial" w:ascii="Arial" w:hAnsi="Arial"/>
@@ -8000,51 +7033,7 @@
                                 <w:szCs w:val="22"/>
                                 <w:lang w:val="fr-FR"/>
                               </w:rPr>
-                              <w:t>| Mar</w:t>
-                            </w:r>
-                            <w:r>
-                              <w:rPr>
-                                <w:rFonts w:cs="Arial" w:ascii="Arial" w:hAnsi="Arial"/>
-                                <w:bCs/>
-                                <w:color w:val="7F7F7F" w:themeColor="text1" w:themeTint="80"/>
-                                <w:sz w:val="22"/>
-                                <w:szCs w:val="22"/>
-                                <w:lang w:val="fr-FR"/>
-                              </w:rPr>
-                              <w:t>ch</w:t>
-                            </w:r>
-                            <w:r>
-                              <w:rPr>
-                                <w:rFonts w:cs="Arial" w:ascii="Arial" w:hAnsi="Arial"/>
-                                <w:bCs/>
-                                <w:color w:val="7F7F7F" w:themeColor="text1" w:themeTint="80"/>
-                                <w:sz w:val="22"/>
-                                <w:szCs w:val="22"/>
-                                <w:lang w:val="fr-FR"/>
-                              </w:rPr>
-                              <w:t xml:space="preserve"> 2017 - Octob</w:t>
-                            </w:r>
-                            <w:r>
-                              <w:rPr>
-                                <w:rFonts w:cs="Arial" w:ascii="Arial" w:hAnsi="Arial"/>
-                                <w:bCs/>
-                                <w:color w:val="7F7F7F" w:themeColor="text1" w:themeTint="80"/>
-                                <w:sz w:val="22"/>
-                                <w:szCs w:val="22"/>
-                                <w:lang w:val="fr-FR"/>
-                              </w:rPr>
-                              <w:t>er</w:t>
-                            </w:r>
-                            <w:r>
-                              <w:rPr>
-                                <w:rFonts w:cs="Arial" w:ascii="Arial" w:hAnsi="Arial"/>
-                                <w:bCs/>
-                                <w:color w:val="7F7F7F" w:themeColor="text1" w:themeTint="80"/>
-                                <w:sz w:val="22"/>
-                                <w:szCs w:val="22"/>
-                                <w:lang w:val="fr-FR"/>
-                              </w:rPr>
-                              <w:t xml:space="preserve"> 2018 </w:t>
+                              <w:t xml:space="preserve">| March 2017 - October 2018 </w:t>
                             </w:r>
                           </w:p>
                           <w:p>
@@ -8119,19 +7108,24 @@
                           </w14:textOutline>
                         </w:rPr>
                       </w:pPr>
-                      <w:r>
-                        <w:rPr>
-                          <w:rFonts w:cs="Arial" w:ascii="Arial" w:hAnsi="Arial"/>
-                          <w:b/>
-                          <w:bCs/>
-                          <w:i/>
-                          <w:iCs/>
-                          <w:sz w:val="22"/>
-                          <w:szCs w:val="22"/>
-                          <w:lang w:val="es-ES"/>
-                        </w:rPr>
-                        <w:t>AIRCAMPUS</w:t>
-                      </w:r>
+                      <w:hyperlink r:id="rId20">
+                        <w:r>
+                          <w:rPr>
+                            <w:rStyle w:val="InternetLink"/>
+                            <w:rFonts w:cs="Arial" w:ascii="Arial" w:hAnsi="Arial"/>
+                            <w:b/>
+                            <w:bCs/>
+                            <w:i/>
+                            <w:iCs/>
+                            <w:color w:val="000000"/>
+                            <w:sz w:val="22"/>
+                            <w:szCs w:val="22"/>
+                            <w:u w:val="none"/>
+                            <w:lang w:val="es-ES"/>
+                          </w:rPr>
+                          <w:t>AIRCAMPUS</w:t>
+                        </w:r>
+                      </w:hyperlink>
                       <w:r>
                         <w:rPr>
                           <w:rFonts w:cs="Arial" w:ascii="Arial" w:hAnsi="Arial"/>
@@ -8152,51 +7146,7 @@
                           <w:szCs w:val="22"/>
                           <w:lang w:val="fr-FR"/>
                         </w:rPr>
-                        <w:t>| Mar</w:t>
-                      </w:r>
-                      <w:r>
-                        <w:rPr>
-                          <w:rFonts w:cs="Arial" w:ascii="Arial" w:hAnsi="Arial"/>
-                          <w:bCs/>
-                          <w:color w:val="7F7F7F" w:themeColor="text1" w:themeTint="80"/>
-                          <w:sz w:val="22"/>
-                          <w:szCs w:val="22"/>
-                          <w:lang w:val="fr-FR"/>
-                        </w:rPr>
-                        <w:t>ch</w:t>
-                      </w:r>
-                      <w:r>
-                        <w:rPr>
-                          <w:rFonts w:cs="Arial" w:ascii="Arial" w:hAnsi="Arial"/>
-                          <w:bCs/>
-                          <w:color w:val="7F7F7F" w:themeColor="text1" w:themeTint="80"/>
-                          <w:sz w:val="22"/>
-                          <w:szCs w:val="22"/>
-                          <w:lang w:val="fr-FR"/>
-                        </w:rPr>
-                        <w:t xml:space="preserve"> 2017 - Octob</w:t>
-                      </w:r>
-                      <w:r>
-                        <w:rPr>
-                          <w:rFonts w:cs="Arial" w:ascii="Arial" w:hAnsi="Arial"/>
-                          <w:bCs/>
-                          <w:color w:val="7F7F7F" w:themeColor="text1" w:themeTint="80"/>
-                          <w:sz w:val="22"/>
-                          <w:szCs w:val="22"/>
-                          <w:lang w:val="fr-FR"/>
-                        </w:rPr>
-                        <w:t>er</w:t>
-                      </w:r>
-                      <w:r>
-                        <w:rPr>
-                          <w:rFonts w:cs="Arial" w:ascii="Arial" w:hAnsi="Arial"/>
-                          <w:bCs/>
-                          <w:color w:val="7F7F7F" w:themeColor="text1" w:themeTint="80"/>
-                          <w:sz w:val="22"/>
-                          <w:szCs w:val="22"/>
-                          <w:lang w:val="fr-FR"/>
-                        </w:rPr>
-                        <w:t xml:space="preserve"> 2018 </w:t>
+                        <w:t xml:space="preserve">| March 2017 - October 2018 </w:t>
                       </w:r>
                     </w:p>
                     <w:p>
@@ -8261,7 +7211,7 @@
         <mc:AlternateContent>
           <mc:Choice Requires="wps">
             <w:drawing>
-              <wp:anchor behindDoc="0" distT="0" distB="7620" distL="0" distR="0" simplePos="0" locked="0" layoutInCell="0" allowOverlap="1" relativeHeight="88" wp14:anchorId="639B4429">
+              <wp:anchor behindDoc="0" distT="0" distB="7620" distL="0" distR="0" simplePos="0" locked="0" layoutInCell="0" allowOverlap="1" relativeHeight="84" wp14:anchorId="639B4429">
                 <wp:simplePos x="0" y="0"/>
                 <wp:positionH relativeFrom="column">
                   <wp:posOffset>1822450</wp:posOffset>
@@ -8272,7 +7222,7 @@
                 <wp:extent cx="4228465" cy="278130"/>
                 <wp:effectExtent l="0" t="0" r="0" b="7620"/>
                 <wp:wrapNone/>
-                <wp:docPr id="71" name="Cuadro de texto 1"/>
+                <wp:docPr id="67" name="Cuadro de texto 1"/>
                 <a:graphic xmlns:a="http://schemas.openxmlformats.org/drawingml/2006/main">
                   <a:graphicData uri="http://schemas.microsoft.com/office/word/2010/wordprocessingShape">
                     <wps:wsp>
@@ -8315,19 +7265,24 @@
                                 </w14:textOutline>
                               </w:rPr>
                             </w:pPr>
-                            <w:r>
-                              <w:rPr>
-                                <w:rFonts w:cs="Arial" w:ascii="Arial" w:hAnsi="Arial"/>
-                                <w:b/>
-                                <w:bCs/>
-                                <w:i/>
-                                <w:iCs/>
-                                <w:sz w:val="22"/>
-                                <w:szCs w:val="22"/>
-                                <w:lang w:val="es-ES"/>
-                              </w:rPr>
-                              <w:t>TEEWII</w:t>
-                            </w:r>
+                            <w:hyperlink r:id="rId21">
+                              <w:r>
+                                <w:rPr>
+                                  <w:rStyle w:val="InternetLink"/>
+                                  <w:rFonts w:cs="Arial" w:ascii="Arial" w:hAnsi="Arial"/>
+                                  <w:b/>
+                                  <w:bCs/>
+                                  <w:i/>
+                                  <w:iCs/>
+                                  <w:color w:val="000000"/>
+                                  <w:sz w:val="22"/>
+                                  <w:szCs w:val="22"/>
+                                  <w:u w:val="none"/>
+                                  <w:lang w:val="es-ES"/>
+                                </w:rPr>
+                                <w:t>TEEWII</w:t>
+                              </w:r>
+                            </w:hyperlink>
                             <w:r>
                               <w:rPr>
                                 <w:rFonts w:cs="Arial" w:ascii="Arial" w:hAnsi="Arial"/>
@@ -8348,51 +7303,7 @@
                                 <w:szCs w:val="22"/>
                                 <w:lang w:val="fr-FR"/>
                               </w:rPr>
-                              <w:t>| Octob</w:t>
-                            </w:r>
-                            <w:r>
-                              <w:rPr>
-                                <w:rFonts w:cs="Arial" w:ascii="Arial" w:hAnsi="Arial"/>
-                                <w:bCs/>
-                                <w:color w:val="7F7F7F" w:themeColor="text1" w:themeTint="80"/>
-                                <w:sz w:val="22"/>
-                                <w:szCs w:val="22"/>
-                                <w:lang w:val="fr-FR"/>
-                              </w:rPr>
-                              <w:t>er</w:t>
-                            </w:r>
-                            <w:r>
-                              <w:rPr>
-                                <w:rFonts w:cs="Arial" w:ascii="Arial" w:hAnsi="Arial"/>
-                                <w:bCs/>
-                                <w:color w:val="7F7F7F" w:themeColor="text1" w:themeTint="80"/>
-                                <w:sz w:val="22"/>
-                                <w:szCs w:val="22"/>
-                                <w:lang w:val="fr-FR"/>
-                              </w:rPr>
-                              <w:t xml:space="preserve"> 2016 - Octob</w:t>
-                            </w:r>
-                            <w:r>
-                              <w:rPr>
-                                <w:rFonts w:cs="Arial" w:ascii="Arial" w:hAnsi="Arial"/>
-                                <w:bCs/>
-                                <w:color w:val="7F7F7F" w:themeColor="text1" w:themeTint="80"/>
-                                <w:sz w:val="22"/>
-                                <w:szCs w:val="22"/>
-                                <w:lang w:val="fr-FR"/>
-                              </w:rPr>
-                              <w:t>er</w:t>
-                            </w:r>
-                            <w:r>
-                              <w:rPr>
-                                <w:rFonts w:cs="Arial" w:ascii="Arial" w:hAnsi="Arial"/>
-                                <w:bCs/>
-                                <w:color w:val="7F7F7F" w:themeColor="text1" w:themeTint="80"/>
-                                <w:sz w:val="22"/>
-                                <w:szCs w:val="22"/>
-                                <w:lang w:val="fr-FR"/>
-                              </w:rPr>
-                              <w:t xml:space="preserve"> 2018 </w:t>
+                              <w:t xml:space="preserve">| October 2016 - October 2018 </w:t>
                             </w:r>
                           </w:p>
                           <w:p>
@@ -8467,19 +7378,24 @@
                           </w14:textOutline>
                         </w:rPr>
                       </w:pPr>
-                      <w:r>
-                        <w:rPr>
-                          <w:rFonts w:cs="Arial" w:ascii="Arial" w:hAnsi="Arial"/>
-                          <w:b/>
-                          <w:bCs/>
-                          <w:i/>
-                          <w:iCs/>
-                          <w:sz w:val="22"/>
-                          <w:szCs w:val="22"/>
-                          <w:lang w:val="es-ES"/>
-                        </w:rPr>
-                        <w:t>TEEWII</w:t>
-                      </w:r>
+                      <w:hyperlink r:id="rId22">
+                        <w:r>
+                          <w:rPr>
+                            <w:rStyle w:val="InternetLink"/>
+                            <w:rFonts w:cs="Arial" w:ascii="Arial" w:hAnsi="Arial"/>
+                            <w:b/>
+                            <w:bCs/>
+                            <w:i/>
+                            <w:iCs/>
+                            <w:color w:val="000000"/>
+                            <w:sz w:val="22"/>
+                            <w:szCs w:val="22"/>
+                            <w:u w:val="none"/>
+                            <w:lang w:val="es-ES"/>
+                          </w:rPr>
+                          <w:t>TEEWII</w:t>
+                        </w:r>
+                      </w:hyperlink>
                       <w:r>
                         <w:rPr>
                           <w:rFonts w:cs="Arial" w:ascii="Arial" w:hAnsi="Arial"/>
@@ -8500,51 +7416,7 @@
                           <w:szCs w:val="22"/>
                           <w:lang w:val="fr-FR"/>
                         </w:rPr>
-                        <w:t>| Octob</w:t>
-                      </w:r>
-                      <w:r>
-                        <w:rPr>
-                          <w:rFonts w:cs="Arial" w:ascii="Arial" w:hAnsi="Arial"/>
-                          <w:bCs/>
-                          <w:color w:val="7F7F7F" w:themeColor="text1" w:themeTint="80"/>
-                          <w:sz w:val="22"/>
-                          <w:szCs w:val="22"/>
-                          <w:lang w:val="fr-FR"/>
-                        </w:rPr>
-                        <w:t>er</w:t>
-                      </w:r>
-                      <w:r>
-                        <w:rPr>
-                          <w:rFonts w:cs="Arial" w:ascii="Arial" w:hAnsi="Arial"/>
-                          <w:bCs/>
-                          <w:color w:val="7F7F7F" w:themeColor="text1" w:themeTint="80"/>
-                          <w:sz w:val="22"/>
-                          <w:szCs w:val="22"/>
-                          <w:lang w:val="fr-FR"/>
-                        </w:rPr>
-                        <w:t xml:space="preserve"> 2016 - Octob</w:t>
-                      </w:r>
-                      <w:r>
-                        <w:rPr>
-                          <w:rFonts w:cs="Arial" w:ascii="Arial" w:hAnsi="Arial"/>
-                          <w:bCs/>
-                          <w:color w:val="7F7F7F" w:themeColor="text1" w:themeTint="80"/>
-                          <w:sz w:val="22"/>
-                          <w:szCs w:val="22"/>
-                          <w:lang w:val="fr-FR"/>
-                        </w:rPr>
-                        <w:t>er</w:t>
-                      </w:r>
-                      <w:r>
-                        <w:rPr>
-                          <w:rFonts w:cs="Arial" w:ascii="Arial" w:hAnsi="Arial"/>
-                          <w:bCs/>
-                          <w:color w:val="7F7F7F" w:themeColor="text1" w:themeTint="80"/>
-                          <w:sz w:val="22"/>
-                          <w:szCs w:val="22"/>
-                          <w:lang w:val="fr-FR"/>
-                        </w:rPr>
-                        <w:t xml:space="preserve"> 2018 </w:t>
+                        <w:t xml:space="preserve">| October 2016 - October 2018 </w:t>
                       </w:r>
                     </w:p>
                     <w:p>
@@ -8625,7 +7497,7 @@
         <mc:AlternateContent>
           <mc:Choice Requires="wps">
             <w:drawing>
-              <wp:anchor behindDoc="0" distT="0" distB="0" distL="0" distR="0" simplePos="0" locked="0" layoutInCell="0" allowOverlap="1" relativeHeight="55" wp14:anchorId="56555728">
+              <wp:anchor behindDoc="0" distT="0" distB="0" distL="0" distR="0" simplePos="0" locked="0" layoutInCell="0" allowOverlap="1" relativeHeight="51" wp14:anchorId="56555728">
                 <wp:simplePos x="0" y="0"/>
                 <wp:positionH relativeFrom="column">
                   <wp:posOffset>1596390</wp:posOffset>
@@ -8636,7 +7508,7 @@
                 <wp:extent cx="4679950" cy="681355"/>
                 <wp:effectExtent l="0" t="0" r="0" b="0"/>
                 <wp:wrapNone/>
-                <wp:docPr id="73" name="Cuadro de texto 42"/>
+                <wp:docPr id="69" name="Cuadro de texto 42"/>
                 <a:graphic xmlns:a="http://schemas.openxmlformats.org/drawingml/2006/main">
                   <a:graphicData uri="http://schemas.microsoft.com/office/word/2010/wordprocessingShape">
                     <wps:wsp>
@@ -8686,27 +7558,7 @@
                                 <w:szCs w:val="20"/>
                                 <w:lang w:val="es-ES"/>
                               </w:rPr>
-                              <w:t xml:space="preserve">Technos: Node.js (Express, Next.js) </w:t>
-                            </w:r>
-                            <w:r>
-                              <w:rPr>
-                                <w:rFonts w:eastAsia="Times New Roman" w:cs="Arial" w:ascii="Arial" w:hAnsi="Arial"/>
-                                <w:color w:val="000000"/>
-                                <w:sz w:val="20"/>
-                                <w:szCs w:val="20"/>
-                                <w:lang w:val="es-ES"/>
-                              </w:rPr>
-                              <w:t>and</w:t>
-                            </w:r>
-                            <w:r>
-                              <w:rPr>
-                                <w:rFonts w:eastAsia="Times New Roman" w:cs="Arial" w:ascii="Arial" w:hAnsi="Arial"/>
-                                <w:color w:val="000000"/>
-                                <w:sz w:val="20"/>
-                                <w:szCs w:val="20"/>
-                                <w:lang w:val="es-ES"/>
-                              </w:rPr>
-                              <w:t xml:space="preserve"> React.js</w:t>
+                              <w:t>Technos: Node.js (Express, Next.js) and React.js</w:t>
                             </w:r>
                           </w:p>
                           <w:p>
@@ -8779,27 +7631,7 @@
                           <w:szCs w:val="20"/>
                           <w:lang w:val="es-ES"/>
                         </w:rPr>
-                        <w:t xml:space="preserve">Technos: Node.js (Express, Next.js) </w:t>
-                      </w:r>
-                      <w:r>
-                        <w:rPr>
-                          <w:rFonts w:eastAsia="Times New Roman" w:cs="Arial" w:ascii="Arial" w:hAnsi="Arial"/>
-                          <w:color w:val="000000"/>
-                          <w:sz w:val="20"/>
-                          <w:szCs w:val="20"/>
-                          <w:lang w:val="es-ES"/>
-                        </w:rPr>
-                        <w:t>and</w:t>
-                      </w:r>
-                      <w:r>
-                        <w:rPr>
-                          <w:rFonts w:eastAsia="Times New Roman" w:cs="Arial" w:ascii="Arial" w:hAnsi="Arial"/>
-                          <w:color w:val="000000"/>
-                          <w:sz w:val="20"/>
-                          <w:szCs w:val="20"/>
-                          <w:lang w:val="es-ES"/>
-                        </w:rPr>
-                        <w:t xml:space="preserve"> React.js</w:t>
+                        <w:t>Technos: Node.js (Express, Next.js) and React.js</w:t>
                       </w:r>
                     </w:p>
                     <w:p>
@@ -8903,7 +7735,7 @@
         <mc:AlternateContent>
           <mc:Choice Requires="wps">
             <w:drawing>
-              <wp:anchor behindDoc="0" distT="0" distB="2540" distL="0" distR="0" simplePos="0" locked="0" layoutInCell="0" allowOverlap="1" relativeHeight="57" wp14:anchorId="2D3B9A3D">
+              <wp:anchor behindDoc="0" distT="0" distB="2540" distL="0" distR="0" simplePos="0" locked="0" layoutInCell="0" allowOverlap="1" relativeHeight="53" wp14:anchorId="2D3B9A3D">
                 <wp:simplePos x="0" y="0"/>
                 <wp:positionH relativeFrom="column">
                   <wp:posOffset>1820545</wp:posOffset>
@@ -8914,7 +7746,7 @@
                 <wp:extent cx="3581400" cy="416560"/>
                 <wp:effectExtent l="0" t="0" r="0" b="2540"/>
                 <wp:wrapNone/>
-                <wp:docPr id="75" name="Cuadro de texto 7"/>
+                <wp:docPr id="71" name="Cuadro de texto 7"/>
                 <a:graphic xmlns:a="http://schemas.openxmlformats.org/drawingml/2006/main">
                   <a:graphicData uri="http://schemas.microsoft.com/office/word/2010/wordprocessingShape">
                     <wps:wsp>
@@ -9013,7 +7845,7 @@
         <mc:AlternateContent>
           <mc:Choice Requires="wps">
             <w:drawing>
-              <wp:anchor behindDoc="0" distT="0" distB="3810" distL="0" distR="0" simplePos="0" locked="0" layoutInCell="0" allowOverlap="1" relativeHeight="64" wp14:anchorId="0C56D51D">
+              <wp:anchor behindDoc="0" distT="0" distB="3810" distL="0" distR="0" simplePos="0" locked="0" layoutInCell="0" allowOverlap="1" relativeHeight="60" wp14:anchorId="0C56D51D">
                 <wp:simplePos x="0" y="0"/>
                 <wp:positionH relativeFrom="column">
                   <wp:posOffset>-825500</wp:posOffset>
@@ -9024,7 +7856,7 @@
                 <wp:extent cx="2244090" cy="319405"/>
                 <wp:effectExtent l="0" t="0" r="0" b="4445"/>
                 <wp:wrapNone/>
-                <wp:docPr id="77" name="Cuadro de texto 9"/>
+                <wp:docPr id="73" name="Cuadro de texto 9"/>
                 <a:graphic xmlns:a="http://schemas.openxmlformats.org/drawingml/2006/main">
                   <a:graphicData uri="http://schemas.microsoft.com/office/word/2010/wordprocessingShape">
                     <wps:wsp>
@@ -9161,7 +7993,7 @@
         <mc:AlternateContent>
           <mc:Choice Requires="wps">
             <w:drawing>
-              <wp:anchor behindDoc="0" distT="6350" distB="6350" distL="0" distR="635" simplePos="0" locked="0" layoutInCell="0" allowOverlap="1" relativeHeight="59" wp14:anchorId="1EDDB609">
+              <wp:anchor behindDoc="0" distT="6350" distB="6350" distL="0" distR="635" simplePos="0" locked="0" layoutInCell="0" allowOverlap="1" relativeHeight="55" wp14:anchorId="1EDDB609">
                 <wp:simplePos x="0" y="0"/>
                 <wp:positionH relativeFrom="column">
                   <wp:posOffset>1918335</wp:posOffset>
@@ -9172,7 +8004,7 @@
                 <wp:extent cx="4138295" cy="5715"/>
                 <wp:effectExtent l="0" t="6350" r="635" b="6350"/>
                 <wp:wrapNone/>
-                <wp:docPr id="79" name="Conector recto 33"/>
+                <wp:docPr id="75" name="Conector recto 33"/>
                 <a:graphic xmlns:a="http://schemas.openxmlformats.org/drawingml/2006/main">
                   <a:graphicData uri="http://schemas.microsoft.com/office/word/2010/wordprocessingShape">
                     <wps:wsp>
@@ -9223,7 +8055,7 @@
         <mc:AlternateContent>
           <mc:Choice Requires="wps">
             <w:drawing>
-              <wp:anchor behindDoc="0" distT="6985" distB="6985" distL="0" distR="0" simplePos="0" locked="0" layoutInCell="0" allowOverlap="1" relativeHeight="66" wp14:anchorId="1B7EF840">
+              <wp:anchor behindDoc="0" distT="6985" distB="6985" distL="0" distR="0" simplePos="0" locked="0" layoutInCell="0" allowOverlap="1" relativeHeight="62" wp14:anchorId="1B7EF840">
                 <wp:simplePos x="0" y="0"/>
                 <wp:positionH relativeFrom="column">
                   <wp:posOffset>-723900</wp:posOffset>
@@ -9234,7 +8066,7 @@
                 <wp:extent cx="2024380" cy="0"/>
                 <wp:effectExtent l="0" t="6985" r="0" b="6985"/>
                 <wp:wrapNone/>
-                <wp:docPr id="80" name="Conector recto 32"/>
+                <wp:docPr id="76" name="Conector recto 32"/>
                 <a:graphic xmlns:a="http://schemas.openxmlformats.org/drawingml/2006/main">
                   <a:graphicData uri="http://schemas.microsoft.com/office/word/2010/wordprocessingShape">
                     <wps:wsp>
@@ -9285,7 +8117,7 @@
         <mc:AlternateContent>
           <mc:Choice Requires="wps">
             <w:drawing>
-              <wp:anchor behindDoc="0" distT="0" distB="0" distL="0" distR="0" simplePos="0" locked="0" layoutInCell="0" allowOverlap="1" relativeHeight="67" wp14:anchorId="27952E96">
+              <wp:anchor behindDoc="0" distT="0" distB="0" distL="0" distR="0" simplePos="0" locked="0" layoutInCell="0" allowOverlap="1" relativeHeight="63" wp14:anchorId="27952E96">
                 <wp:simplePos x="0" y="0"/>
                 <wp:positionH relativeFrom="page">
                   <wp:posOffset>243840</wp:posOffset>
@@ -9296,7 +8128,7 @@
                 <wp:extent cx="2272030" cy="1568450"/>
                 <wp:effectExtent l="0" t="0" r="0" b="0"/>
                 <wp:wrapNone/>
-                <wp:docPr id="81" name="Cuadro de texto 28"/>
+                <wp:docPr id="77" name="Cuadro de texto 28"/>
                 <a:graphic xmlns:a="http://schemas.openxmlformats.org/drawingml/2006/main">
                   <a:graphicData uri="http://schemas.microsoft.com/office/word/2010/wordprocessingShape">
                     <wps:wsp>
@@ -9447,17 +8279,7 @@
                                 <w:sz w:val="22"/>
                                 <w:szCs w:val="22"/>
                               </w:rPr>
-                              <w:t>Reading</w:t>
-                            </w:r>
-                            <w:r>
-                              <w:rPr>
-                                <w:rFonts w:cs="Arial" w:ascii="Arial" w:hAnsi="Arial"/>
-                                <w:iCs/>
-                                <w:color w:val="000000"/>
-                                <w:sz w:val="22"/>
-                                <w:szCs w:val="22"/>
-                              </w:rPr>
-                              <w:t>: Tolkien, B. Werber</w:t>
+                              <w:t>Reading: Tolkien, B. Werber</w:t>
                             </w:r>
                           </w:p>
                           <w:p>
@@ -9486,7 +8308,7 @@
                                 <w:sz w:val="22"/>
                                 <w:szCs w:val="22"/>
                               </w:rPr>
-                              <w:t>Learning</w:t>
+                              <w:t xml:space="preserve">Learning </w:t>
                             </w:r>
                             <w:r>
                               <w:rPr>
@@ -9496,7 +8318,7 @@
                                 <w:sz w:val="22"/>
                                 <w:szCs w:val="22"/>
                               </w:rPr>
-                              <w:t xml:space="preserve"> Rust </w:t>
+                              <w:t xml:space="preserve">TypeScript, </w:t>
                             </w:r>
                             <w:r>
                               <w:rPr>
@@ -9506,17 +8328,7 @@
                                 <w:sz w:val="22"/>
                                 <w:szCs w:val="22"/>
                               </w:rPr>
-                              <w:t>and</w:t>
-                            </w:r>
-                            <w:r>
-                              <w:rPr>
-                                <w:rFonts w:cs="Arial" w:ascii="Arial" w:hAnsi="Arial"/>
-                                <w:iCs/>
-                                <w:color w:val="000000"/>
-                                <w:sz w:val="22"/>
-                                <w:szCs w:val="22"/>
-                              </w:rPr>
-                              <w:t xml:space="preserve"> Lua</w:t>
+                              <w:t xml:space="preserve">Rust and </w:t>
                             </w:r>
                           </w:p>
                           <w:p>
@@ -9555,7 +8367,7 @@
                                 <w:sz w:val="22"/>
                                 <w:szCs w:val="22"/>
                               </w:rPr>
-                              <w:t>on</w:t>
+                              <w:t xml:space="preserve">Lua </w:t>
                             </w:r>
                             <w:r>
                               <w:rPr>
@@ -9565,28 +8377,22 @@
                                 <w:sz w:val="22"/>
                                 <w:szCs w:val="22"/>
                               </w:rPr>
-                              <w:t xml:space="preserve"> </w:t>
-                            </w:r>
-                            <w:r>
-                              <w:rPr>
-                                <w:rFonts w:cs="Arial" w:ascii="Arial" w:hAnsi="Arial"/>
-                                <w:iCs/>
-                                <w:color w:val="000000"/>
-                                <w:sz w:val="22"/>
-                                <w:szCs w:val="22"/>
-                              </w:rPr>
-                              <w:t xml:space="preserve">live on </w:t>
-                            </w:r>
-                            <w:r>
-                              <w:rPr>
-                                <w:rFonts w:cs="Arial" w:ascii="Arial" w:hAnsi="Arial"/>
-                                <w:iCs/>
-                                <w:color w:val="000000"/>
-                                <w:sz w:val="22"/>
-                                <w:szCs w:val="22"/>
-                              </w:rPr>
-                              <w:t>Twitch.</w:t>
-                            </w:r>
+                              <w:t xml:space="preserve">on live on </w:t>
+                            </w:r>
+                            <w:hyperlink r:id="rId23">
+                              <w:r>
+                                <w:rPr>
+                                  <w:rStyle w:val="InternetLink"/>
+                                  <w:rFonts w:cs="Arial" w:ascii="Arial" w:hAnsi="Arial"/>
+                                  <w:iCs/>
+                                  <w:color w:val="000000"/>
+                                  <w:sz w:val="22"/>
+                                  <w:szCs w:val="22"/>
+                                  <w:u w:val="none"/>
+                                </w:rPr>
+                                <w:t>Twitch.</w:t>
+                              </w:r>
+                            </w:hyperlink>
                           </w:p>
                           <w:p>
                             <w:pPr>
@@ -9802,17 +8608,7 @@
                           <w:sz w:val="22"/>
                           <w:szCs w:val="22"/>
                         </w:rPr>
-                        <w:t>Reading</w:t>
-                      </w:r>
-                      <w:r>
-                        <w:rPr>
-                          <w:rFonts w:cs="Arial" w:ascii="Arial" w:hAnsi="Arial"/>
-                          <w:iCs/>
-                          <w:color w:val="000000"/>
-                          <w:sz w:val="22"/>
-                          <w:szCs w:val="22"/>
-                        </w:rPr>
-                        <w:t>: Tolkien, B. Werber</w:t>
+                        <w:t>Reading: Tolkien, B. Werber</w:t>
                       </w:r>
                     </w:p>
                     <w:p>
@@ -9841,7 +8637,7 @@
                           <w:sz w:val="22"/>
                           <w:szCs w:val="22"/>
                         </w:rPr>
-                        <w:t>Learning</w:t>
+                        <w:t xml:space="preserve">Learning </w:t>
                       </w:r>
                       <w:r>
                         <w:rPr>
@@ -9851,7 +8647,7 @@
                           <w:sz w:val="22"/>
                           <w:szCs w:val="22"/>
                         </w:rPr>
-                        <w:t xml:space="preserve"> Rust </w:t>
+                        <w:t xml:space="preserve">TypeScript, </w:t>
                       </w:r>
                       <w:r>
                         <w:rPr>
@@ -9861,17 +8657,7 @@
                           <w:sz w:val="22"/>
                           <w:szCs w:val="22"/>
                         </w:rPr>
-                        <w:t>and</w:t>
-                      </w:r>
-                      <w:r>
-                        <w:rPr>
-                          <w:rFonts w:cs="Arial" w:ascii="Arial" w:hAnsi="Arial"/>
-                          <w:iCs/>
-                          <w:color w:val="000000"/>
-                          <w:sz w:val="22"/>
-                          <w:szCs w:val="22"/>
-                        </w:rPr>
-                        <w:t xml:space="preserve"> Lua</w:t>
+                        <w:t xml:space="preserve">Rust and </w:t>
                       </w:r>
                     </w:p>
                     <w:p>
@@ -9910,7 +8696,7 @@
                           <w:sz w:val="22"/>
                           <w:szCs w:val="22"/>
                         </w:rPr>
-                        <w:t>on</w:t>
+                        <w:t xml:space="preserve">Lua </w:t>
                       </w:r>
                       <w:r>
                         <w:rPr>
@@ -9920,28 +8706,22 @@
                           <w:sz w:val="22"/>
                           <w:szCs w:val="22"/>
                         </w:rPr>
-                        <w:t xml:space="preserve"> </w:t>
-                      </w:r>
-                      <w:r>
-                        <w:rPr>
-                          <w:rFonts w:cs="Arial" w:ascii="Arial" w:hAnsi="Arial"/>
-                          <w:iCs/>
-                          <w:color w:val="000000"/>
-                          <w:sz w:val="22"/>
-                          <w:szCs w:val="22"/>
-                        </w:rPr>
-                        <w:t xml:space="preserve">live on </w:t>
-                      </w:r>
-                      <w:r>
-                        <w:rPr>
-                          <w:rFonts w:cs="Arial" w:ascii="Arial" w:hAnsi="Arial"/>
-                          <w:iCs/>
-                          <w:color w:val="000000"/>
-                          <w:sz w:val="22"/>
-                          <w:szCs w:val="22"/>
-                        </w:rPr>
-                        <w:t>Twitch.</w:t>
-                      </w:r>
+                        <w:t xml:space="preserve">on live on </w:t>
+                      </w:r>
+                      <w:hyperlink r:id="rId24">
+                        <w:r>
+                          <w:rPr>
+                            <w:rStyle w:val="InternetLink"/>
+                            <w:rFonts w:cs="Arial" w:ascii="Arial" w:hAnsi="Arial"/>
+                            <w:iCs/>
+                            <w:color w:val="000000"/>
+                            <w:sz w:val="22"/>
+                            <w:szCs w:val="22"/>
+                            <w:u w:val="none"/>
+                          </w:rPr>
+                          <w:t>Twitch.</w:t>
+                        </w:r>
+                      </w:hyperlink>
                     </w:p>
                     <w:p>
                       <w:pPr>
@@ -10023,7 +8803,7 @@
         <mc:AlternateContent>
           <mc:Choice Requires="wps">
             <w:drawing>
-              <wp:anchor behindDoc="0" distT="0" distB="6350" distL="0" distR="0" simplePos="0" locked="0" layoutInCell="0" allowOverlap="1" relativeHeight="75" wp14:anchorId="406FFA6E">
+              <wp:anchor behindDoc="0" distT="0" distB="6350" distL="0" distR="0" simplePos="0" locked="0" layoutInCell="0" allowOverlap="1" relativeHeight="71" wp14:anchorId="406FFA6E">
                 <wp:simplePos x="0" y="0"/>
                 <wp:positionH relativeFrom="column">
                   <wp:posOffset>1831975</wp:posOffset>
@@ -10034,7 +8814,7 @@
                 <wp:extent cx="3959225" cy="317500"/>
                 <wp:effectExtent l="0" t="0" r="0" b="6350"/>
                 <wp:wrapNone/>
-                <wp:docPr id="83" name="Cuadro de texto 47"/>
+                <wp:docPr id="79" name="Cuadro de texto 47"/>
                 <a:graphic xmlns:a="http://schemas.openxmlformats.org/drawingml/2006/main">
                   <a:graphicData uri="http://schemas.microsoft.com/office/word/2010/wordprocessingShape">
                     <wps:wsp>
@@ -10079,18 +8859,7 @@
                                 <w:szCs w:val="28"/>
                                 <w:lang w:val="fr-FR"/>
                               </w:rPr>
-                              <w:t xml:space="preserve">Licence: </w:t>
-                            </w:r>
-                            <w:r>
-                              <w:rPr>
-                                <w:rFonts w:cs="Heebo Medium" w:ascii="Heebo Medium" w:hAnsi="Heebo Medium"/>
-                                <w:bCs/>
-                                <w:color w:val="000000"/>
-                                <w:sz w:val="28"/>
-                                <w:szCs w:val="28"/>
-                                <w:lang w:val="fr-FR"/>
-                              </w:rPr>
-                              <w:t>IT developer</w:t>
+                              <w:t>Licence: IT developer</w:t>
                             </w:r>
                           </w:p>
                         </w:txbxContent>
@@ -10131,18 +8900,7 @@
                           <w:szCs w:val="28"/>
                           <w:lang w:val="fr-FR"/>
                         </w:rPr>
-                        <w:t xml:space="preserve">Licence: </w:t>
-                      </w:r>
-                      <w:r>
-                        <w:rPr>
-                          <w:rFonts w:cs="Heebo Medium" w:ascii="Heebo Medium" w:hAnsi="Heebo Medium"/>
-                          <w:bCs/>
-                          <w:color w:val="000000"/>
-                          <w:sz w:val="28"/>
-                          <w:szCs w:val="28"/>
-                          <w:lang w:val="fr-FR"/>
-                        </w:rPr>
-                        <w:t>IT developer</w:t>
+                        <w:t>Licence: IT developer</w:t>
                       </w:r>
                     </w:p>
                   </w:txbxContent>
@@ -10164,7 +8922,7 @@
         <mc:AlternateContent>
           <mc:Choice Requires="wps">
             <w:drawing>
-              <wp:anchor behindDoc="0" distT="0" distB="0" distL="0" distR="0" simplePos="0" locked="0" layoutInCell="0" allowOverlap="1" relativeHeight="73" wp14:anchorId="28A8D8BA">
+              <wp:anchor behindDoc="0" distT="0" distB="0" distL="0" distR="0" simplePos="0" locked="0" layoutInCell="0" allowOverlap="1" relativeHeight="69" wp14:anchorId="28A8D8BA">
                 <wp:simplePos x="0" y="0"/>
                 <wp:positionH relativeFrom="column">
                   <wp:posOffset>1838325</wp:posOffset>
@@ -10175,7 +8933,7 @@
                 <wp:extent cx="3959225" cy="271780"/>
                 <wp:effectExtent l="0" t="0" r="0" b="0"/>
                 <wp:wrapNone/>
-                <wp:docPr id="85" name="Cuadro de texto 44"/>
+                <wp:docPr id="81" name="Cuadro de texto 44"/>
                 <a:graphic xmlns:a="http://schemas.openxmlformats.org/drawingml/2006/main">
                   <a:graphicData uri="http://schemas.microsoft.com/office/word/2010/wordprocessingShape">
                     <wps:wsp>
@@ -10213,19 +8971,24 @@
                                 <w:lang w:val="fr-FR"/>
                               </w:rPr>
                             </w:pPr>
-                            <w:r>
-                              <w:rPr>
-                                <w:rFonts w:cs="Arial" w:ascii="Arial" w:hAnsi="Arial"/>
-                                <w:b/>
-                                <w:bCs/>
-                                <w:i/>
-                                <w:iCs/>
-                                <w:sz w:val="22"/>
-                                <w:szCs w:val="22"/>
-                                <w:lang w:val="es-ES"/>
-                              </w:rPr>
-                              <w:t>UHA 4.0</w:t>
-                            </w:r>
+                            <w:hyperlink r:id="rId25">
+                              <w:r>
+                                <w:rPr>
+                                  <w:rStyle w:val="InternetLink"/>
+                                  <w:rFonts w:cs="Arial" w:ascii="Arial" w:hAnsi="Arial"/>
+                                  <w:b/>
+                                  <w:bCs/>
+                                  <w:i/>
+                                  <w:iCs/>
+                                  <w:color w:val="000000"/>
+                                  <w:sz w:val="22"/>
+                                  <w:szCs w:val="22"/>
+                                  <w:u w:val="none"/>
+                                  <w:lang w:val="es-ES"/>
+                                </w:rPr>
+                                <w:t>UHA 4.0</w:t>
+                              </w:r>
+                            </w:hyperlink>
                             <w:r>
                               <w:rPr>
                                 <w:rFonts w:cs="Arial" w:ascii="Arial" w:hAnsi="Arial"/>
@@ -10314,19 +9077,24 @@
                           <w:lang w:val="fr-FR"/>
                         </w:rPr>
                       </w:pPr>
-                      <w:r>
-                        <w:rPr>
-                          <w:rFonts w:cs="Arial" w:ascii="Arial" w:hAnsi="Arial"/>
-                          <w:b/>
-                          <w:bCs/>
-                          <w:i/>
-                          <w:iCs/>
-                          <w:sz w:val="22"/>
-                          <w:szCs w:val="22"/>
-                          <w:lang w:val="es-ES"/>
-                        </w:rPr>
-                        <w:t>UHA 4.0</w:t>
-                      </w:r>
+                      <w:hyperlink r:id="rId26">
+                        <w:r>
+                          <w:rPr>
+                            <w:rStyle w:val="InternetLink"/>
+                            <w:rFonts w:cs="Arial" w:ascii="Arial" w:hAnsi="Arial"/>
+                            <w:b/>
+                            <w:bCs/>
+                            <w:i/>
+                            <w:iCs/>
+                            <w:color w:val="000000"/>
+                            <w:sz w:val="22"/>
+                            <w:szCs w:val="22"/>
+                            <w:u w:val="none"/>
+                            <w:lang w:val="es-ES"/>
+                          </w:rPr>
+                          <w:t>UHA 4.0</w:t>
+                        </w:r>
+                      </w:hyperlink>
                       <w:r>
                         <w:rPr>
                           <w:rFonts w:cs="Arial" w:ascii="Arial" w:hAnsi="Arial"/>
@@ -10394,7 +9162,7 @@
         <mc:AlternateContent>
           <mc:Choice Requires="wps">
             <w:drawing>
-              <wp:anchor behindDoc="0" distT="0" distB="0" distL="0" distR="0" simplePos="0" locked="0" layoutInCell="0" allowOverlap="1" relativeHeight="77" wp14:anchorId="05332069">
+              <wp:anchor behindDoc="0" distT="0" distB="0" distL="0" distR="0" simplePos="0" locked="0" layoutInCell="0" allowOverlap="1" relativeHeight="73" wp14:anchorId="05332069">
                 <wp:simplePos x="0" y="0"/>
                 <wp:positionH relativeFrom="column">
                   <wp:posOffset>1828165</wp:posOffset>
@@ -10405,7 +9173,7 @@
                 <wp:extent cx="3959225" cy="271780"/>
                 <wp:effectExtent l="0" t="0" r="0" b="0"/>
                 <wp:wrapNone/>
-                <wp:docPr id="87" name="Cuadro de texto 55"/>
+                <wp:docPr id="83" name="Cuadro de texto 55"/>
                 <a:graphic xmlns:a="http://schemas.openxmlformats.org/drawingml/2006/main">
                   <a:graphicData uri="http://schemas.microsoft.com/office/word/2010/wordprocessingShape">
                     <wps:wsp>
@@ -10624,7 +9392,7 @@
         <mc:AlternateContent>
           <mc:Choice Requires="wps">
             <w:drawing>
-              <wp:anchor behindDoc="0" distT="0" distB="0" distL="0" distR="0" simplePos="0" locked="0" layoutInCell="0" allowOverlap="1" relativeHeight="79" wp14:anchorId="5F4728FC">
+              <wp:anchor behindDoc="0" distT="0" distB="0" distL="0" distR="0" simplePos="0" locked="0" layoutInCell="0" allowOverlap="1" relativeHeight="75" wp14:anchorId="5F4728FC">
                 <wp:simplePos x="0" y="0"/>
                 <wp:positionH relativeFrom="column">
                   <wp:posOffset>1828165</wp:posOffset>
@@ -10635,7 +9403,7 @@
                 <wp:extent cx="4556125" cy="488950"/>
                 <wp:effectExtent l="0" t="0" r="0" b="0"/>
                 <wp:wrapNone/>
-                <wp:docPr id="89" name="Cuadro de texto 60"/>
+                <wp:docPr id="85" name="Cuadro de texto 60"/>
                 <a:graphic xmlns:a="http://schemas.openxmlformats.org/drawingml/2006/main">
                   <a:graphicData uri="http://schemas.microsoft.com/office/word/2010/wordprocessingShape">
                     <wps:wsp>

</xml_diff>

<commit_message>
🟦 feat: update my CVs both in french and english
</commit_message>
<xml_diff>
--- a/CV-Flo-en.docx
+++ b/CV-Flo-en.docx
@@ -19,7 +19,7 @@
               <wp:anchor behindDoc="1" distT="729615" distB="728980" distL="83185" distR="83185" simplePos="0" locked="0" layoutInCell="0" allowOverlap="1" relativeHeight="2" wp14:anchorId="5A436A32">
                 <wp:simplePos x="0" y="0"/>
                 <wp:positionH relativeFrom="page">
-                  <wp:posOffset>5195570</wp:posOffset>
+                  <wp:posOffset>5194935</wp:posOffset>
                 </wp:positionH>
                 <wp:positionV relativeFrom="paragraph">
                   <wp:posOffset>-6339205</wp:posOffset>
@@ -482,7 +482,7 @@
           </mc:Choice>
           <mc:Fallback>
             <w:pict>
-              <v:rect id="shape_0" ID="Rectángulo 22" path="m0,0l-2147483645,0l-2147483645,-2147483646l0,-2147483646xe" fillcolor="#8892b0" stroked="f" o:allowincell="f" style="position:absolute;margin-left:409.05pt;margin-top:-499.2pt;width:164.65pt;height:944.05pt;mso-wrap-style:square;v-text-anchor:top;rotation:277;mso-position-horizontal-relative:page" wp14:anchorId="5A436A32">
+              <v:rect id="shape_0" ID="Rectángulo 22" path="m0,0l-2147483645,0l-2147483645,-2147483646l0,-2147483646xe" fillcolor="#8892b0" stroked="f" o:allowincell="f" style="position:absolute;margin-left:409pt;margin-top:-499.2pt;width:164.65pt;height:944.05pt;mso-wrap-style:square;v-text-anchor:top;rotation:277;mso-position-horizontal-relative:page" wp14:anchorId="5A436A32">
                 <v:fill o:detectmouseclick="t" type="solid" color2="#776d4f"/>
                 <v:stroke color="#3465a4" joinstyle="round" endcap="flat"/>
                 <v:textbox>
@@ -914,10 +914,10 @@
               <wp:anchor behindDoc="1" distT="2280285" distB="2280920" distL="0" distR="0" simplePos="0" locked="0" layoutInCell="0" allowOverlap="1" relativeHeight="4" wp14:anchorId="343F8969">
                 <wp:simplePos x="0" y="0"/>
                 <wp:positionH relativeFrom="margin">
-                  <wp:posOffset>-2810510</wp:posOffset>
+                  <wp:posOffset>-2809875</wp:posOffset>
                 </wp:positionH>
                 <wp:positionV relativeFrom="paragraph">
-                  <wp:posOffset>-4549775</wp:posOffset>
+                  <wp:posOffset>-4549140</wp:posOffset>
                 </wp:positionV>
                 <wp:extent cx="2338705" cy="9538335"/>
                 <wp:effectExtent l="0" t="2280285" r="0" b="2280920"/>
@@ -1345,7 +1345,7 @@
           </mc:Choice>
           <mc:Fallback>
             <w:pict>
-              <v:rect id="shape_0" ID="Rectángulo 20" path="m0,0l-2147483645,0l-2147483645,-2147483646l0,-2147483646xe" fillcolor="#24283b" stroked="f" o:allowincell="f" style="position:absolute;margin-left:-221.35pt;margin-top:-358.3pt;width:184.1pt;height:751pt;mso-wrap-style:square;v-text-anchor:top;rotation:239;mso-position-horizontal-relative:margin" wp14:anchorId="343F8969">
+              <v:rect id="shape_0" ID="Rectángulo 20" path="m0,0l-2147483645,0l-2147483645,-2147483646l0,-2147483646xe" fillcolor="#24283b" stroked="f" o:allowincell="f" style="position:absolute;margin-left:-221.3pt;margin-top:-358.25pt;width:184.1pt;height:751pt;mso-wrap-style:square;v-text-anchor:top;rotation:239;mso-position-horizontal-relative:margin" wp14:anchorId="343F8969">
                 <v:fill o:detectmouseclick="t" type="solid" color2="#dbd7c4"/>
                 <v:stroke color="#3465a4" joinstyle="round" endcap="flat"/>
                 <v:textbox>
@@ -2510,7 +2510,7 @@
                           </w:p>
                         </w:txbxContent>
                       </wps:txbx>
-                      <wps:bodyPr tIns="5852160" bIns="5852160" anchor="t">
+                      <wps:bodyPr tIns="11704320" bIns="11704320" anchor="t">
                         <a:noAutofit/>
                       </wps:bodyPr>
                     </wps:wsp>
@@ -2639,7 +2639,7 @@
                   <wp:posOffset>1818005</wp:posOffset>
                 </wp:positionH>
                 <wp:positionV relativeFrom="paragraph">
-                  <wp:posOffset>67310</wp:posOffset>
+                  <wp:posOffset>-52705</wp:posOffset>
                 </wp:positionV>
                 <wp:extent cx="1743075" cy="388620"/>
                 <wp:effectExtent l="0" t="0" r="0" b="0"/>
@@ -2709,7 +2709,7 @@
           </mc:Choice>
           <mc:Fallback>
             <w:pict>
-              <v:rect id="shape_0" ID="Cuadro de texto 6" path="m0,0l-2147483645,0l-2147483645,-2147483646l0,-2147483646xe" stroked="f" o:allowincell="f" style="position:absolute;margin-left:143.15pt;margin-top:5.3pt;width:137.2pt;height:30.55pt;mso-wrap-style:square;v-text-anchor:top" wp14:anchorId="106977DF">
+              <v:rect id="shape_0" ID="Cuadro de texto 6" path="m0,0l-2147483645,0l-2147483645,-2147483646l0,-2147483646xe" stroked="f" o:allowincell="f" style="position:absolute;margin-left:143.15pt;margin-top:-4.15pt;width:137.2pt;height:30.55pt;mso-wrap-style:square;v-text-anchor:top" wp14:anchorId="106977DF">
                 <v:fill o:detectmouseclick="t" on="false"/>
                 <v:stroke color="#3465a4" joinstyle="round" endcap="flat"/>
                 <v:textbox>
@@ -2774,15 +2774,15 @@
         <mc:AlternateContent>
           <mc:Choice Requires="wps">
             <w:drawing>
-              <wp:anchor behindDoc="0" distT="0" distB="8890" distL="0" distR="0" simplePos="0" locked="0" layoutInCell="0" allowOverlap="1" relativeHeight="25" wp14:anchorId="3CA59A3B">
+              <wp:anchor behindDoc="0" distT="0" distB="9525" distL="0" distR="0" simplePos="0" locked="0" layoutInCell="0" allowOverlap="1" relativeHeight="25" wp14:anchorId="3CA59A3B">
                 <wp:simplePos x="0" y="0"/>
                 <wp:positionH relativeFrom="column">
                   <wp:posOffset>1818005</wp:posOffset>
                 </wp:positionH>
                 <wp:positionV relativeFrom="paragraph">
-                  <wp:posOffset>91440</wp:posOffset>
+                  <wp:posOffset>-28575</wp:posOffset>
                 </wp:positionV>
-                <wp:extent cx="4403725" cy="848995"/>
+                <wp:extent cx="4403725" cy="1013460"/>
                 <wp:effectExtent l="0" t="0" r="0" b="9525"/>
                 <wp:wrapNone/>
                 <wp:docPr id="23" name="Cuadro de texto 81"/>
@@ -2793,7 +2793,7 @@
                       <wps:spPr>
                         <a:xfrm>
                           <a:off x="0" y="0"/>
-                          <a:ext cx="4403880" cy="848880"/>
+                          <a:ext cx="4403880" cy="1013400"/>
                         </a:xfrm>
                         <a:prstGeom prst="rect">
                           <a:avLst/>
@@ -2830,8 +2830,20 @@
                                 <w:sz w:val="22"/>
                                 <w:szCs w:val="22"/>
                               </w:rPr>
-                              <w:t>32 years old, w</w:t>
-                            </w:r>
+                              <w:t>32 years old, web developer, junior profile, in resumption of activity after several years in another sector.</w:t>
+                            </w:r>
+                          </w:p>
+                          <w:p>
+                            <w:pPr>
+                              <w:pStyle w:val="FrameContents"/>
+                              <w:spacing w:lineRule="auto" w:line="276"/>
+                              <w:rPr>
+                                <w:rFonts w:ascii="Arial" w:hAnsi="Arial" w:cs="Arial"/>
+                                <w:iCs/>
+                                <w:sz w:val="22"/>
+                                <w:szCs w:val="22"/>
+                              </w:rPr>
+                            </w:pPr>
                             <w:r>
                               <w:rPr>
                                 <w:rFonts w:cs="Arial" w:ascii="Arial" w:hAnsi="Arial"/>
@@ -2840,20 +2852,8 @@
                                 <w:sz w:val="22"/>
                                 <w:szCs w:val="22"/>
                               </w:rPr>
-                              <w:t>eb developer, junior profile, in resumption of activity after several years in another sector.</w:t>
-                            </w:r>
-                          </w:p>
-                          <w:p>
-                            <w:pPr>
-                              <w:pStyle w:val="FrameContents"/>
-                              <w:spacing w:lineRule="auto" w:line="276"/>
-                              <w:rPr>
-                                <w:rFonts w:ascii="Arial" w:hAnsi="Arial" w:cs="Arial"/>
-                                <w:iCs/>
-                                <w:sz w:val="22"/>
-                                <w:szCs w:val="22"/>
-                              </w:rPr>
-                            </w:pPr>
+                              <w:t xml:space="preserve">For more informations on my background, please visit my website or </w:t>
+                            </w:r>
                             <w:r>
                               <w:rPr>
                                 <w:rFonts w:cs="Arial" w:ascii="Arial" w:hAnsi="Arial"/>
@@ -2862,7 +2862,27 @@
                                 <w:sz w:val="22"/>
                                 <w:szCs w:val="22"/>
                               </w:rPr>
-                              <w:t>For more informations on my background, please visit my website or my LinkedIn profile.</w:t>
+                              <w:t>LinkedIn profile</w:t>
+                            </w:r>
+                            <w:r>
+                              <w:rPr>
+                                <w:rFonts w:cs="Arial" w:ascii="Arial" w:hAnsi="Arial"/>
+                                <w:iCs/>
+                                <w:color w:val="000000"/>
+                                <w:sz w:val="22"/>
+                                <w:szCs w:val="22"/>
+                              </w:rPr>
+                              <w:t xml:space="preserve">. </w:t>
+                            </w:r>
+                            <w:r>
+                              <w:rPr>
+                                <w:rFonts w:cs="Arial" w:ascii="Arial" w:hAnsi="Arial"/>
+                                <w:iCs/>
+                                <w:color w:val="000000"/>
+                                <w:sz w:val="22"/>
+                                <w:szCs w:val="22"/>
+                              </w:rPr>
+                              <w:t>Check out my GitHub to see my open source projects.</w:t>
                             </w:r>
                           </w:p>
                         </w:txbxContent>
@@ -2879,7 +2899,7 @@
           </mc:Choice>
           <mc:Fallback>
             <w:pict>
-              <v:rect id="shape_0" ID="Cuadro de texto 81" path="m0,0l-2147483645,0l-2147483645,-2147483646l0,-2147483646xe" stroked="f" o:allowincell="f" style="position:absolute;margin-left:143.15pt;margin-top:7.2pt;width:346.7pt;height:66.8pt;mso-wrap-style:square;v-text-anchor:top" wp14:anchorId="3CA59A3B">
+              <v:rect id="shape_0" ID="Cuadro de texto 81" path="m0,0l-2147483645,0l-2147483645,-2147483646l0,-2147483646xe" stroked="f" o:allowincell="f" style="position:absolute;margin-left:143.15pt;margin-top:-2.25pt;width:346.7pt;height:79.75pt;mso-wrap-style:square;v-text-anchor:top" wp14:anchorId="3CA59A3B">
                 <v:fill o:detectmouseclick="t" on="false"/>
                 <v:stroke color="#3465a4" joinstyle="round" endcap="flat"/>
                 <v:textbox>
@@ -2903,8 +2923,20 @@
                           <w:sz w:val="22"/>
                           <w:szCs w:val="22"/>
                         </w:rPr>
-                        <w:t>32 years old, w</w:t>
-                      </w:r>
+                        <w:t>32 years old, web developer, junior profile, in resumption of activity after several years in another sector.</w:t>
+                      </w:r>
+                    </w:p>
+                    <w:p>
+                      <w:pPr>
+                        <w:pStyle w:val="FrameContents"/>
+                        <w:spacing w:lineRule="auto" w:line="276"/>
+                        <w:rPr>
+                          <w:rFonts w:ascii="Arial" w:hAnsi="Arial" w:cs="Arial"/>
+                          <w:iCs/>
+                          <w:sz w:val="22"/>
+                          <w:szCs w:val="22"/>
+                        </w:rPr>
+                      </w:pPr>
                       <w:r>
                         <w:rPr>
                           <w:rFonts w:cs="Arial" w:ascii="Arial" w:hAnsi="Arial"/>
@@ -2913,20 +2945,8 @@
                           <w:sz w:val="22"/>
                           <w:szCs w:val="22"/>
                         </w:rPr>
-                        <w:t>eb developer, junior profile, in resumption of activity after several years in another sector.</w:t>
-                      </w:r>
-                    </w:p>
-                    <w:p>
-                      <w:pPr>
-                        <w:pStyle w:val="FrameContents"/>
-                        <w:spacing w:lineRule="auto" w:line="276"/>
-                        <w:rPr>
-                          <w:rFonts w:ascii="Arial" w:hAnsi="Arial" w:cs="Arial"/>
-                          <w:iCs/>
-                          <w:sz w:val="22"/>
-                          <w:szCs w:val="22"/>
-                        </w:rPr>
-                      </w:pPr>
+                        <w:t xml:space="preserve">For more informations on my background, please visit my website or </w:t>
+                      </w:r>
                       <w:r>
                         <w:rPr>
                           <w:rFonts w:cs="Arial" w:ascii="Arial" w:hAnsi="Arial"/>
@@ -2935,7 +2955,27 @@
                           <w:sz w:val="22"/>
                           <w:szCs w:val="22"/>
                         </w:rPr>
-                        <w:t>For more informations on my background, please visit my website or my LinkedIn profile.</w:t>
+                        <w:t>LinkedIn profile</w:t>
+                      </w:r>
+                      <w:r>
+                        <w:rPr>
+                          <w:rFonts w:cs="Arial" w:ascii="Arial" w:hAnsi="Arial"/>
+                          <w:iCs/>
+                          <w:color w:val="000000"/>
+                          <w:sz w:val="22"/>
+                          <w:szCs w:val="22"/>
+                        </w:rPr>
+                        <w:t xml:space="preserve">. </w:t>
+                      </w:r>
+                      <w:r>
+                        <w:rPr>
+                          <w:rFonts w:cs="Arial" w:ascii="Arial" w:hAnsi="Arial"/>
+                          <w:iCs/>
+                          <w:color w:val="000000"/>
+                          <w:sz w:val="22"/>
+                          <w:szCs w:val="22"/>
+                        </w:rPr>
+                        <w:t>Check out my GitHub to see my open source projects.</w:t>
                       </w:r>
                     </w:p>
                   </w:txbxContent>
@@ -2954,7 +2994,7 @@
                   <wp:posOffset>1892935</wp:posOffset>
                 </wp:positionH>
                 <wp:positionV relativeFrom="paragraph">
-                  <wp:posOffset>39370</wp:posOffset>
+                  <wp:posOffset>-80645</wp:posOffset>
                 </wp:positionV>
                 <wp:extent cx="4138295" cy="5715"/>
                 <wp:effectExtent l="635" t="6350" r="0" b="6350"/>
@@ -2999,7 +3039,7 @@
           </mc:Choice>
           <mc:Fallback>
             <w:pict>
-              <v:line id="shape_0" from="149.05pt,3.1pt" to="474.85pt,3.5pt" ID="Conector recto 36" stroked="t" o:allowincell="f" style="position:absolute" wp14:anchorId="6BE05A22">
+              <v:line id="shape_0" from="149.05pt,-6.35pt" to="474.85pt,-5.95pt" ID="Conector recto 36" stroked="t" o:allowincell="f" style="position:absolute" wp14:anchorId="6BE05A22">
                 <v:stroke color="black" weight="12600" joinstyle="miter" endcap="flat"/>
                 <v:fill o:detectmouseclick="t" on="false"/>
                 <w10:wrap type="none"/>
@@ -3524,7 +3564,7 @@
                                   <w:u w:val="none"/>
                                   <w:lang w:val="fr-FR"/>
                                 </w:rPr>
-                                <w:t>flo-slv.dev</w:t>
+                                <w:t>links.flo-slv.dev</w:t>
                               </w:r>
                             </w:hyperlink>
                           </w:p>
@@ -3664,7 +3704,7 @@
                             <w:u w:val="none"/>
                             <w:lang w:val="fr-FR"/>
                           </w:rPr>
-                          <w:t>flo-slv.dev</w:t>
+                          <w:t>links.flo-slv.dev</w:t>
                         </w:r>
                       </w:hyperlink>
                     </w:p>
@@ -3925,7 +3965,7 @@
                         <wps:spPr>
                           <a:xfrm>
                             <a:off x="82080" y="107280"/>
-                            <a:ext cx="164520" cy="60840"/>
+                            <a:ext cx="164520" cy="60480"/>
                           </a:xfrm>
                           <a:custGeom>
                             <a:avLst/>
@@ -6269,7 +6309,17 @@
                                 <w:sz w:val="22"/>
                                 <w:szCs w:val="22"/>
                               </w:rPr>
-                              <w:t xml:space="preserve">CSS </w:t>
+                              <w:t xml:space="preserve">CSS / </w:t>
+                            </w:r>
+                            <w:r>
+                              <w:rPr>
+                                <w:rFonts w:cs="Arial" w:ascii="Arial" w:hAnsi="Arial"/>
+                                <w:iCs/>
+                                <w:color w:val="000000"/>
+                                <w:sz w:val="22"/>
+                                <w:szCs w:val="22"/>
+                              </w:rPr>
+                              <w:t>Tailwind CSS</w:t>
                             </w:r>
                           </w:p>
                           <w:p>
@@ -6365,7 +6415,7 @@
                                 <w:sz w:val="22"/>
                                 <w:szCs w:val="22"/>
                               </w:rPr>
-                              <w:t>Node.js</w:t>
+                              <w:t>Mongo DB / Prisma</w:t>
                             </w:r>
                           </w:p>
                           <w:p>
@@ -6397,7 +6447,7 @@
                                 <w:sz w:val="22"/>
                                 <w:szCs w:val="22"/>
                               </w:rPr>
-                              <w:t>GraphQL</w:t>
+                              <w:t>Next.js 13 / Vercel</w:t>
                             </w:r>
                           </w:p>
                           <w:p>
@@ -6429,7 +6479,17 @@
                                 <w:sz w:val="22"/>
                                 <w:szCs w:val="22"/>
                               </w:rPr>
-                              <w:t>Git</w:t>
+                              <w:t xml:space="preserve">Git / </w:t>
+                            </w:r>
+                            <w:r>
+                              <w:rPr>
+                                <w:rFonts w:cs="Arial" w:ascii="Arial" w:hAnsi="Arial"/>
+                                <w:iCs/>
+                                <w:color w:val="000000"/>
+                                <w:sz w:val="22"/>
+                                <w:szCs w:val="22"/>
+                              </w:rPr>
+                              <w:t>GitHub</w:t>
                             </w:r>
                           </w:p>
                           <w:p>
@@ -6461,7 +6521,27 @@
                                 <w:sz w:val="22"/>
                                 <w:szCs w:val="22"/>
                               </w:rPr>
-                              <w:t xml:space="preserve">Linux/bash commands </w:t>
+                              <w:t xml:space="preserve">Linux / </w:t>
+                            </w:r>
+                            <w:r>
+                              <w:rPr>
+                                <w:rFonts w:cs="Arial" w:ascii="Arial" w:hAnsi="Arial"/>
+                                <w:iCs/>
+                                <w:color w:val="000000"/>
+                                <w:sz w:val="22"/>
+                                <w:szCs w:val="22"/>
+                              </w:rPr>
+                              <w:t>B</w:t>
+                            </w:r>
+                            <w:r>
+                              <w:rPr>
+                                <w:rFonts w:cs="Arial" w:ascii="Arial" w:hAnsi="Arial"/>
+                                <w:iCs/>
+                                <w:color w:val="000000"/>
+                                <w:sz w:val="22"/>
+                                <w:szCs w:val="22"/>
+                              </w:rPr>
+                              <w:t xml:space="preserve">ash commands </w:t>
                             </w:r>
                           </w:p>
                         </w:txbxContent>
@@ -6544,7 +6624,17 @@
                           <w:sz w:val="22"/>
                           <w:szCs w:val="22"/>
                         </w:rPr>
-                        <w:t xml:space="preserve">CSS </w:t>
+                        <w:t xml:space="preserve">CSS / </w:t>
+                      </w:r>
+                      <w:r>
+                        <w:rPr>
+                          <w:rFonts w:cs="Arial" w:ascii="Arial" w:hAnsi="Arial"/>
+                          <w:iCs/>
+                          <w:color w:val="000000"/>
+                          <w:sz w:val="22"/>
+                          <w:szCs w:val="22"/>
+                        </w:rPr>
+                        <w:t>Tailwind CSS</w:t>
                       </w:r>
                     </w:p>
                     <w:p>
@@ -6640,7 +6730,7 @@
                           <w:sz w:val="22"/>
                           <w:szCs w:val="22"/>
                         </w:rPr>
-                        <w:t>Node.js</w:t>
+                        <w:t>Mongo DB / Prisma</w:t>
                       </w:r>
                     </w:p>
                     <w:p>
@@ -6672,7 +6762,7 @@
                           <w:sz w:val="22"/>
                           <w:szCs w:val="22"/>
                         </w:rPr>
-                        <w:t>GraphQL</w:t>
+                        <w:t>Next.js 13 / Vercel</w:t>
                       </w:r>
                     </w:p>
                     <w:p>
@@ -6704,7 +6794,17 @@
                           <w:sz w:val="22"/>
                           <w:szCs w:val="22"/>
                         </w:rPr>
-                        <w:t>Git</w:t>
+                        <w:t xml:space="preserve">Git / </w:t>
+                      </w:r>
+                      <w:r>
+                        <w:rPr>
+                          <w:rFonts w:cs="Arial" w:ascii="Arial" w:hAnsi="Arial"/>
+                          <w:iCs/>
+                          <w:color w:val="000000"/>
+                          <w:sz w:val="22"/>
+                          <w:szCs w:val="22"/>
+                        </w:rPr>
+                        <w:t>GitHub</w:t>
                       </w:r>
                     </w:p>
                     <w:p>
@@ -6736,7 +6836,27 @@
                           <w:sz w:val="22"/>
                           <w:szCs w:val="22"/>
                         </w:rPr>
-                        <w:t xml:space="preserve">Linux/bash commands </w:t>
+                        <w:t xml:space="preserve">Linux / </w:t>
+                      </w:r>
+                      <w:r>
+                        <w:rPr>
+                          <w:rFonts w:cs="Arial" w:ascii="Arial" w:hAnsi="Arial"/>
+                          <w:iCs/>
+                          <w:color w:val="000000"/>
+                          <w:sz w:val="22"/>
+                          <w:szCs w:val="22"/>
+                        </w:rPr>
+                        <w:t>B</w:t>
+                      </w:r>
+                      <w:r>
+                        <w:rPr>
+                          <w:rFonts w:cs="Arial" w:ascii="Arial" w:hAnsi="Arial"/>
+                          <w:iCs/>
+                          <w:color w:val="000000"/>
+                          <w:sz w:val="22"/>
+                          <w:szCs w:val="22"/>
+                        </w:rPr>
+                        <w:t xml:space="preserve">ash commands </w:t>
                       </w:r>
                     </w:p>
                   </w:txbxContent>
@@ -8308,27 +8428,7 @@
                                 <w:sz w:val="22"/>
                                 <w:szCs w:val="22"/>
                               </w:rPr>
-                              <w:t xml:space="preserve">Learning </w:t>
-                            </w:r>
-                            <w:r>
-                              <w:rPr>
-                                <w:rFonts w:cs="Arial" w:ascii="Arial" w:hAnsi="Arial"/>
-                                <w:iCs/>
-                                <w:color w:val="000000"/>
-                                <w:sz w:val="22"/>
-                                <w:szCs w:val="22"/>
-                              </w:rPr>
-                              <w:t xml:space="preserve">TypeScript, </w:t>
-                            </w:r>
-                            <w:r>
-                              <w:rPr>
-                                <w:rFonts w:cs="Arial" w:ascii="Arial" w:hAnsi="Arial"/>
-                                <w:iCs/>
-                                <w:color w:val="000000"/>
-                                <w:sz w:val="22"/>
-                                <w:szCs w:val="22"/>
-                              </w:rPr>
-                              <w:t xml:space="preserve">Rust and </w:t>
+                              <w:t xml:space="preserve">Learning TypeScript, Rust and </w:t>
                             </w:r>
                           </w:p>
                           <w:p>
@@ -8367,17 +8467,7 @@
                                 <w:sz w:val="22"/>
                                 <w:szCs w:val="22"/>
                               </w:rPr>
-                              <w:t xml:space="preserve">Lua </w:t>
-                            </w:r>
-                            <w:r>
-                              <w:rPr>
-                                <w:rFonts w:cs="Arial" w:ascii="Arial" w:hAnsi="Arial"/>
-                                <w:iCs/>
-                                <w:color w:val="000000"/>
-                                <w:sz w:val="22"/>
-                                <w:szCs w:val="22"/>
-                              </w:rPr>
-                              <w:t xml:space="preserve">on live on </w:t>
+                              <w:t xml:space="preserve">Lua on live on </w:t>
                             </w:r>
                             <w:hyperlink r:id="rId23">
                               <w:r>
@@ -8637,27 +8727,7 @@
                           <w:sz w:val="22"/>
                           <w:szCs w:val="22"/>
                         </w:rPr>
-                        <w:t xml:space="preserve">Learning </w:t>
-                      </w:r>
-                      <w:r>
-                        <w:rPr>
-                          <w:rFonts w:cs="Arial" w:ascii="Arial" w:hAnsi="Arial"/>
-                          <w:iCs/>
-                          <w:color w:val="000000"/>
-                          <w:sz w:val="22"/>
-                          <w:szCs w:val="22"/>
-                        </w:rPr>
-                        <w:t xml:space="preserve">TypeScript, </w:t>
-                      </w:r>
-                      <w:r>
-                        <w:rPr>
-                          <w:rFonts w:cs="Arial" w:ascii="Arial" w:hAnsi="Arial"/>
-                          <w:iCs/>
-                          <w:color w:val="000000"/>
-                          <w:sz w:val="22"/>
-                          <w:szCs w:val="22"/>
-                        </w:rPr>
-                        <w:t xml:space="preserve">Rust and </w:t>
+                        <w:t xml:space="preserve">Learning TypeScript, Rust and </w:t>
                       </w:r>
                     </w:p>
                     <w:p>
@@ -8696,17 +8766,7 @@
                           <w:sz w:val="22"/>
                           <w:szCs w:val="22"/>
                         </w:rPr>
-                        <w:t xml:space="preserve">Lua </w:t>
-                      </w:r>
-                      <w:r>
-                        <w:rPr>
-                          <w:rFonts w:cs="Arial" w:ascii="Arial" w:hAnsi="Arial"/>
-                          <w:iCs/>
-                          <w:color w:val="000000"/>
-                          <w:sz w:val="22"/>
-                          <w:szCs w:val="22"/>
-                        </w:rPr>
-                        <w:t xml:space="preserve">on live on </w:t>
+                        <w:t xml:space="preserve">Lua on live on </w:t>
                       </w:r>
                       <w:hyperlink r:id="rId24">
                         <w:r>

</xml_diff>